<commit_message>
from pc 4 5 mbp
</commit_message>
<xml_diff>
--- a/МБП/Практика_4_ШумахерМЕ.docx
+++ b/МБП/Практика_4_ШумахерМЕ.docx
@@ -538,44 +538,6 @@
       <w:pPr>
         <w:widowControl w:val="0"/>
         <w:suppressAutoHyphens/>
-        <w:spacing w:after="0" w:line="240" w:lineRule="auto"/>
-        <w:jc w:val="center"/>
-        <w:rPr>
-          <w:rFonts w:ascii="Liberation Serif" w:eastAsia="Droid Sans Fallback" w:hAnsi="Liberation Serif" w:cs="Times New Roman"/>
-          <w:b/>
-          <w:kern w:val="2"/>
-          <w:sz w:val="32"/>
-          <w:szCs w:val="32"/>
-          <w:lang w:eastAsia="zh-CN" w:bidi="hi-IN"/>
-        </w:rPr>
-      </w:pPr>
-      <w:r>
-        <w:rPr>
-          <w:rFonts w:ascii="Liberation Serif" w:eastAsia="Droid Sans Fallback" w:hAnsi="Liberation Serif" w:cs="Times New Roman"/>
-          <w:b/>
-          <w:kern w:val="2"/>
-          <w:sz w:val="32"/>
-          <w:szCs w:val="32"/>
-          <w:lang w:eastAsia="zh-CN" w:bidi="hi-IN"/>
-        </w:rPr>
-        <w:t xml:space="preserve">Задание № </w:t>
-      </w:r>
-      <w:r>
-        <w:rPr>
-          <w:rFonts w:ascii="Liberation Serif" w:eastAsia="Droid Sans Fallback" w:hAnsi="Liberation Serif" w:cs="Times New Roman"/>
-          <w:b/>
-          <w:kern w:val="2"/>
-          <w:sz w:val="32"/>
-          <w:szCs w:val="32"/>
-          <w:lang w:val="en-US" w:eastAsia="zh-CN" w:bidi="hi-IN"/>
-        </w:rPr>
-        <w:t>4</w:t>
-      </w:r>
-    </w:p>
-    <w:p>
-      <w:pPr>
-        <w:widowControl w:val="0"/>
-        <w:suppressAutoHyphens/>
         <w:spacing w:after="0" w:line="360" w:lineRule="auto"/>
         <w:rPr>
           <w:rFonts w:ascii="Times New Roman" w:eastAsia="Droid Sans Fallback" w:hAnsi="Times New Roman" w:cs="Times New Roman"/>
@@ -1083,7 +1045,6 @@
                 <w:lang w:eastAsia="zh-CN" w:bidi="hi-IN"/>
               </w:rPr>
             </w:pPr>
-            <w:proofErr w:type="gramStart"/>
             <w:r>
               <w:rPr>
                 <w:rFonts w:ascii="Liberation Serif" w:eastAsia="Droid Sans Fallback" w:hAnsi="Liberation Serif"/>
@@ -1117,7 +1078,6 @@
               </w:rPr>
               <w:t xml:space="preserve"> </w:t>
             </w:r>
-            <w:proofErr w:type="gramEnd"/>
             <w:r>
               <w:rPr>
                 <w:rFonts w:ascii="Liberation Serif" w:eastAsia="Droid Sans Fallback" w:hAnsi="Liberation Serif"/>
@@ -1195,6 +1155,21 @@
         </w:tc>
       </w:tr>
     </w:tbl>
+    <w:p>
+      <w:pPr>
+        <w:widowControl w:val="0"/>
+        <w:suppressAutoHyphens/>
+        <w:spacing w:after="0" w:line="240" w:lineRule="auto"/>
+        <w:jc w:val="center"/>
+        <w:rPr>
+          <w:rFonts w:ascii="Liberation Serif" w:eastAsia="Droid Sans Fallback" w:hAnsi="Liberation Serif" w:cs="Times New Roman"/>
+          <w:kern w:val="2"/>
+          <w:sz w:val="24"/>
+          <w:szCs w:val="28"/>
+          <w:lang w:eastAsia="zh-CN" w:bidi="hi-IN"/>
+        </w:rPr>
+      </w:pPr>
+    </w:p>
     <w:p>
       <w:pPr>
         <w:widowControl w:val="0"/>
@@ -1995,16 +1970,16 @@
         <w:tblLook w:val="04A0" w:firstRow="1" w:lastRow="0" w:firstColumn="1" w:lastColumn="0" w:noHBand="0" w:noVBand="1"/>
       </w:tblPr>
       <w:tblGrid>
-        <w:gridCol w:w="1842"/>
-        <w:gridCol w:w="1943"/>
-        <w:gridCol w:w="1981"/>
-        <w:gridCol w:w="1899"/>
-        <w:gridCol w:w="1679"/>
+        <w:gridCol w:w="1947"/>
+        <w:gridCol w:w="1975"/>
+        <w:gridCol w:w="1975"/>
+        <w:gridCol w:w="1874"/>
+        <w:gridCol w:w="1573"/>
       </w:tblGrid>
       <w:tr>
         <w:tc>
           <w:tcPr>
-            <w:tcW w:w="1842" w:type="dxa"/>
+            <w:tcW w:w="1947" w:type="dxa"/>
             <w:vMerge w:val="restart"/>
             <w:tcBorders>
               <w:top w:val="single" w:sz="4" w:space="0" w:color="auto"/>
@@ -2031,7 +2006,7 @@
         </w:tc>
         <w:tc>
           <w:tcPr>
-            <w:tcW w:w="7502" w:type="dxa"/>
+            <w:tcW w:w="7397" w:type="dxa"/>
             <w:gridSpan w:val="4"/>
             <w:tcBorders>
               <w:top w:val="single" w:sz="4" w:space="0" w:color="auto"/>
@@ -2092,7 +2067,7 @@
         </w:tc>
         <w:tc>
           <w:tcPr>
-            <w:tcW w:w="1943" w:type="dxa"/>
+            <w:tcW w:w="1975" w:type="dxa"/>
             <w:tcBorders>
               <w:top w:val="single" w:sz="4" w:space="0" w:color="auto"/>
               <w:left w:val="single" w:sz="4" w:space="0" w:color="auto"/>
@@ -2117,7 +2092,7 @@
         </w:tc>
         <w:tc>
           <w:tcPr>
-            <w:tcW w:w="1981" w:type="dxa"/>
+            <w:tcW w:w="1975" w:type="dxa"/>
             <w:tcBorders>
               <w:top w:val="single" w:sz="4" w:space="0" w:color="auto"/>
               <w:left w:val="single" w:sz="4" w:space="0" w:color="auto"/>
@@ -2142,7 +2117,7 @@
         </w:tc>
         <w:tc>
           <w:tcPr>
-            <w:tcW w:w="1899" w:type="dxa"/>
+            <w:tcW w:w="1874" w:type="dxa"/>
             <w:tcBorders>
               <w:top w:val="single" w:sz="4" w:space="0" w:color="auto"/>
               <w:left w:val="single" w:sz="4" w:space="0" w:color="auto"/>
@@ -2167,7 +2142,7 @@
         </w:tc>
         <w:tc>
           <w:tcPr>
-            <w:tcW w:w="1679" w:type="dxa"/>
+            <w:tcW w:w="1573" w:type="dxa"/>
             <w:tcBorders>
               <w:top w:val="single" w:sz="4" w:space="0" w:color="auto"/>
               <w:left w:val="single" w:sz="4" w:space="0" w:color="auto"/>
@@ -2197,7 +2172,7 @@
         </w:trPr>
         <w:tc>
           <w:tcPr>
-            <w:tcW w:w="1842" w:type="dxa"/>
+            <w:tcW w:w="1947" w:type="dxa"/>
             <w:tcBorders>
               <w:top w:val="single" w:sz="4" w:space="0" w:color="auto"/>
               <w:left w:val="single" w:sz="4" w:space="0" w:color="auto"/>
@@ -2208,8 +2183,6 @@
           </w:tcPr>
           <w:p>
             <w:pPr>
-              <w:spacing w:line="360" w:lineRule="auto"/>
-              <w:jc w:val="both"/>
               <w:rPr>
                 <w:rFonts w:ascii="Times New Roman" w:hAnsi="Times New Roman" w:cs="Times New Roman"/>
                 <w:i/>
@@ -2219,13 +2192,37 @@
               <w:rPr>
                 <w:rFonts w:ascii="Times New Roman" w:hAnsi="Times New Roman" w:cs="Times New Roman"/>
               </w:rPr>
-              <w:t xml:space="preserve">Наименование </w:t>
-            </w:r>
-          </w:p>
-        </w:tc>
-        <w:tc>
-          <w:tcPr>
-            <w:tcW w:w="1943" w:type="dxa"/>
+              <w:t xml:space="preserve">Поддержка планирования производственной деятельности для ООО </w:t>
+            </w:r>
+            <w:r>
+              <w:rPr>
+                <w:rFonts w:ascii="Times New Roman" w:hAnsi="Times New Roman" w:cs="Times New Roman"/>
+              </w:rPr>
+              <w:t>“</w:t>
+            </w:r>
+            <w:r>
+              <w:rPr>
+                <w:rFonts w:ascii="Times New Roman" w:hAnsi="Times New Roman" w:cs="Times New Roman"/>
+              </w:rPr>
+              <w:t>Канал-Пласт</w:t>
+            </w:r>
+            <w:r>
+              <w:rPr>
+                <w:rFonts w:ascii="Times New Roman" w:hAnsi="Times New Roman" w:cs="Times New Roman"/>
+              </w:rPr>
+              <w:t>”</w:t>
+            </w:r>
+            <w:r>
+              <w:rPr>
+                <w:rFonts w:ascii="Times New Roman" w:hAnsi="Times New Roman" w:cs="Times New Roman"/>
+              </w:rPr>
+              <w:t xml:space="preserve"> </w:t>
+            </w:r>
+          </w:p>
+        </w:tc>
+        <w:tc>
+          <w:tcPr>
+            <w:tcW w:w="1975" w:type="dxa"/>
             <w:tcBorders>
               <w:top w:val="single" w:sz="4" w:space="0" w:color="auto"/>
               <w:left w:val="single" w:sz="4" w:space="0" w:color="auto"/>
@@ -2249,7 +2246,7 @@
         </w:tc>
         <w:tc>
           <w:tcPr>
-            <w:tcW w:w="1981" w:type="dxa"/>
+            <w:tcW w:w="1975" w:type="dxa"/>
             <w:tcBorders>
               <w:top w:val="single" w:sz="4" w:space="0" w:color="auto"/>
               <w:left w:val="single" w:sz="4" w:space="0" w:color="auto"/>
@@ -2273,7 +2270,7 @@
         </w:tc>
         <w:tc>
           <w:tcPr>
-            <w:tcW w:w="1899" w:type="dxa"/>
+            <w:tcW w:w="1874" w:type="dxa"/>
             <w:tcBorders>
               <w:top w:val="single" w:sz="4" w:space="0" w:color="auto"/>
               <w:left w:val="single" w:sz="4" w:space="0" w:color="auto"/>
@@ -2297,7 +2294,7 @@
         </w:tc>
         <w:tc>
           <w:tcPr>
-            <w:tcW w:w="1679" w:type="dxa"/>
+            <w:tcW w:w="1573" w:type="dxa"/>
             <w:tcBorders>
               <w:top w:val="single" w:sz="4" w:space="0" w:color="auto"/>
               <w:left w:val="single" w:sz="4" w:space="0" w:color="auto"/>
@@ -2326,7 +2323,7 @@
         </w:trPr>
         <w:tc>
           <w:tcPr>
-            <w:tcW w:w="1842" w:type="dxa"/>
+            <w:tcW w:w="1947" w:type="dxa"/>
             <w:tcBorders>
               <w:top w:val="single" w:sz="4" w:space="0" w:color="auto"/>
               <w:left w:val="single" w:sz="4" w:space="0" w:color="auto"/>
@@ -2337,8 +2334,6 @@
           </w:tcPr>
           <w:p>
             <w:pPr>
-              <w:spacing w:line="360" w:lineRule="auto"/>
-              <w:jc w:val="both"/>
               <w:rPr>
                 <w:rFonts w:ascii="Times New Roman" w:hAnsi="Times New Roman" w:cs="Times New Roman"/>
                 <w:i/>
@@ -2348,13 +2343,13 @@
               <w:rPr>
                 <w:rFonts w:ascii="Times New Roman" w:hAnsi="Times New Roman" w:cs="Times New Roman"/>
               </w:rPr>
-              <w:t>Наименование</w:t>
-            </w:r>
-          </w:p>
-        </w:tc>
-        <w:tc>
-          <w:tcPr>
-            <w:tcW w:w="1943" w:type="dxa"/>
+              <w:t xml:space="preserve">Поддержка планирования производственной деятельности для ООО “Канал-Пласт” </w:t>
+            </w:r>
+          </w:p>
+        </w:tc>
+        <w:tc>
+          <w:tcPr>
+            <w:tcW w:w="1975" w:type="dxa"/>
             <w:tcBorders>
               <w:top w:val="single" w:sz="4" w:space="0" w:color="auto"/>
               <w:left w:val="single" w:sz="4" w:space="0" w:color="auto"/>
@@ -2378,7 +2373,7 @@
         </w:tc>
         <w:tc>
           <w:tcPr>
-            <w:tcW w:w="1981" w:type="dxa"/>
+            <w:tcW w:w="1975" w:type="dxa"/>
             <w:tcBorders>
               <w:top w:val="single" w:sz="4" w:space="0" w:color="auto"/>
               <w:left w:val="single" w:sz="4" w:space="0" w:color="auto"/>
@@ -2402,7 +2397,7 @@
         </w:tc>
         <w:tc>
           <w:tcPr>
-            <w:tcW w:w="1899" w:type="dxa"/>
+            <w:tcW w:w="1874" w:type="dxa"/>
             <w:tcBorders>
               <w:top w:val="single" w:sz="4" w:space="0" w:color="auto"/>
               <w:left w:val="single" w:sz="4" w:space="0" w:color="auto"/>
@@ -2426,7 +2421,7 @@
         </w:tc>
         <w:tc>
           <w:tcPr>
-            <w:tcW w:w="1679" w:type="dxa"/>
+            <w:tcW w:w="1573" w:type="dxa"/>
             <w:tcBorders>
               <w:top w:val="single" w:sz="4" w:space="0" w:color="auto"/>
               <w:left w:val="single" w:sz="4" w:space="0" w:color="auto"/>
@@ -2452,7 +2447,7 @@
       <w:tr>
         <w:tc>
           <w:tcPr>
-            <w:tcW w:w="1842" w:type="dxa"/>
+            <w:tcW w:w="1947" w:type="dxa"/>
             <w:tcBorders>
               <w:top w:val="single" w:sz="4" w:space="0" w:color="auto"/>
               <w:left w:val="single" w:sz="4" w:space="0" w:color="auto"/>
@@ -2463,8 +2458,6 @@
           </w:tcPr>
           <w:p>
             <w:pPr>
-              <w:spacing w:line="360" w:lineRule="auto"/>
-              <w:jc w:val="both"/>
               <w:rPr>
                 <w:rFonts w:ascii="Times New Roman" w:hAnsi="Times New Roman" w:cs="Times New Roman"/>
                 <w:i/>
@@ -2474,13 +2467,13 @@
               <w:rPr>
                 <w:rFonts w:ascii="Times New Roman" w:hAnsi="Times New Roman" w:cs="Times New Roman"/>
               </w:rPr>
-              <w:t xml:space="preserve">Наименование </w:t>
-            </w:r>
-          </w:p>
-        </w:tc>
-        <w:tc>
-          <w:tcPr>
-            <w:tcW w:w="1943" w:type="dxa"/>
+              <w:t xml:space="preserve">Поддержка планирования производственной деятельности для ООО “Канал-Пласт” </w:t>
+            </w:r>
+          </w:p>
+        </w:tc>
+        <w:tc>
+          <w:tcPr>
+            <w:tcW w:w="1975" w:type="dxa"/>
             <w:tcBorders>
               <w:top w:val="single" w:sz="4" w:space="0" w:color="auto"/>
               <w:left w:val="single" w:sz="4" w:space="0" w:color="auto"/>
@@ -2504,7 +2497,7 @@
         </w:tc>
         <w:tc>
           <w:tcPr>
-            <w:tcW w:w="1981" w:type="dxa"/>
+            <w:tcW w:w="1975" w:type="dxa"/>
             <w:tcBorders>
               <w:top w:val="single" w:sz="4" w:space="0" w:color="auto"/>
               <w:left w:val="single" w:sz="4" w:space="0" w:color="auto"/>
@@ -2528,7 +2521,7 @@
         </w:tc>
         <w:tc>
           <w:tcPr>
-            <w:tcW w:w="1899" w:type="dxa"/>
+            <w:tcW w:w="1874" w:type="dxa"/>
             <w:tcBorders>
               <w:top w:val="single" w:sz="4" w:space="0" w:color="auto"/>
               <w:left w:val="single" w:sz="4" w:space="0" w:color="auto"/>
@@ -2552,7 +2545,7 @@
         </w:tc>
         <w:tc>
           <w:tcPr>
-            <w:tcW w:w="1679" w:type="dxa"/>
+            <w:tcW w:w="1573" w:type="dxa"/>
             <w:tcBorders>
               <w:top w:val="single" w:sz="4" w:space="0" w:color="auto"/>
               <w:left w:val="single" w:sz="4" w:space="0" w:color="auto"/>
@@ -2578,7 +2571,7 @@
       <w:tr>
         <w:tc>
           <w:tcPr>
-            <w:tcW w:w="1842" w:type="dxa"/>
+            <w:tcW w:w="1947" w:type="dxa"/>
             <w:tcBorders>
               <w:top w:val="single" w:sz="4" w:space="0" w:color="auto"/>
               <w:left w:val="single" w:sz="4" w:space="0" w:color="auto"/>
@@ -2589,8 +2582,6 @@
           </w:tcPr>
           <w:p>
             <w:pPr>
-              <w:spacing w:line="360" w:lineRule="auto"/>
-              <w:jc w:val="both"/>
               <w:rPr>
                 <w:rFonts w:ascii="Times New Roman" w:hAnsi="Times New Roman" w:cs="Times New Roman"/>
                 <w:i/>
@@ -2600,13 +2591,13 @@
               <w:rPr>
                 <w:rFonts w:ascii="Times New Roman" w:hAnsi="Times New Roman" w:cs="Times New Roman"/>
               </w:rPr>
-              <w:t xml:space="preserve">Наименование </w:t>
-            </w:r>
-          </w:p>
-        </w:tc>
-        <w:tc>
-          <w:tcPr>
-            <w:tcW w:w="1943" w:type="dxa"/>
+              <w:t xml:space="preserve">Поддержка планирования производственной деятельности для ООО “Канал-Пласт” </w:t>
+            </w:r>
+          </w:p>
+        </w:tc>
+        <w:tc>
+          <w:tcPr>
+            <w:tcW w:w="1975" w:type="dxa"/>
             <w:tcBorders>
               <w:top w:val="single" w:sz="4" w:space="0" w:color="auto"/>
               <w:left w:val="single" w:sz="4" w:space="0" w:color="auto"/>
@@ -2630,7 +2621,7 @@
         </w:tc>
         <w:tc>
           <w:tcPr>
-            <w:tcW w:w="1981" w:type="dxa"/>
+            <w:tcW w:w="1975" w:type="dxa"/>
             <w:tcBorders>
               <w:top w:val="single" w:sz="4" w:space="0" w:color="auto"/>
               <w:left w:val="single" w:sz="4" w:space="0" w:color="auto"/>
@@ -2654,25 +2645,25 @@
         </w:tc>
         <w:tc>
           <w:tcPr>
-            <w:tcW w:w="1899" w:type="dxa"/>
-            <w:tcBorders>
-              <w:top w:val="single" w:sz="4" w:space="0" w:color="auto"/>
-              <w:left w:val="single" w:sz="4" w:space="0" w:color="auto"/>
-              <w:bottom w:val="single" w:sz="4" w:space="0" w:color="auto"/>
-              <w:right w:val="single" w:sz="4" w:space="0" w:color="auto"/>
-            </w:tcBorders>
-          </w:tcPr>
-          <w:p>
-            <w:pPr>
-              <w:rPr>
-                <w:rFonts w:ascii="Times New Roman" w:hAnsi="Times New Roman" w:cs="Times New Roman"/>
-              </w:rPr>
-            </w:pPr>
-          </w:p>
-        </w:tc>
-        <w:tc>
-          <w:tcPr>
-            <w:tcW w:w="1679" w:type="dxa"/>
+            <w:tcW w:w="1874" w:type="dxa"/>
+            <w:tcBorders>
+              <w:top w:val="single" w:sz="4" w:space="0" w:color="auto"/>
+              <w:left w:val="single" w:sz="4" w:space="0" w:color="auto"/>
+              <w:bottom w:val="single" w:sz="4" w:space="0" w:color="auto"/>
+              <w:right w:val="single" w:sz="4" w:space="0" w:color="auto"/>
+            </w:tcBorders>
+          </w:tcPr>
+          <w:p>
+            <w:pPr>
+              <w:rPr>
+                <w:rFonts w:ascii="Times New Roman" w:hAnsi="Times New Roman" w:cs="Times New Roman"/>
+              </w:rPr>
+            </w:pPr>
+          </w:p>
+        </w:tc>
+        <w:tc>
+          <w:tcPr>
+            <w:tcW w:w="1573" w:type="dxa"/>
             <w:tcBorders>
               <w:top w:val="single" w:sz="4" w:space="0" w:color="auto"/>
               <w:left w:val="single" w:sz="4" w:space="0" w:color="auto"/>
@@ -2701,7 +2692,7 @@
       <w:tr>
         <w:tc>
           <w:tcPr>
-            <w:tcW w:w="1842" w:type="dxa"/>
+            <w:tcW w:w="1947" w:type="dxa"/>
             <w:tcBorders>
               <w:top w:val="single" w:sz="4" w:space="0" w:color="auto"/>
               <w:left w:val="single" w:sz="4" w:space="0" w:color="auto"/>
@@ -2712,8 +2703,6 @@
           </w:tcPr>
           <w:p>
             <w:pPr>
-              <w:spacing w:line="360" w:lineRule="auto"/>
-              <w:jc w:val="both"/>
               <w:rPr>
                 <w:rFonts w:ascii="Times New Roman" w:hAnsi="Times New Roman" w:cs="Times New Roman"/>
                 <w:i/>
@@ -2723,37 +2712,45 @@
               <w:rPr>
                 <w:rFonts w:ascii="Times New Roman" w:hAnsi="Times New Roman" w:cs="Times New Roman"/>
               </w:rPr>
-              <w:t xml:space="preserve">Наименование </w:t>
-            </w:r>
-          </w:p>
-        </w:tc>
-        <w:tc>
-          <w:tcPr>
-            <w:tcW w:w="1943" w:type="dxa"/>
-            <w:tcBorders>
-              <w:top w:val="single" w:sz="4" w:space="0" w:color="auto"/>
-              <w:left w:val="single" w:sz="4" w:space="0" w:color="auto"/>
-              <w:bottom w:val="single" w:sz="4" w:space="0" w:color="auto"/>
-              <w:right w:val="single" w:sz="4" w:space="0" w:color="auto"/>
-            </w:tcBorders>
-          </w:tcPr>
-          <w:p>
-            <w:pPr>
-              <w:rPr>
-                <w:rFonts w:ascii="Times New Roman" w:hAnsi="Times New Roman" w:cs="Times New Roman"/>
-              </w:rPr>
-            </w:pPr>
-            <w:r>
-              <w:rPr>
-                <w:rFonts w:ascii="Times New Roman" w:hAnsi="Times New Roman" w:cs="Times New Roman"/>
-              </w:rPr>
+              <w:t xml:space="preserve">Поддержка планирования производственной деятельности для </w:t>
+            </w:r>
+            <w:r>
+              <w:rPr>
+                <w:rFonts w:ascii="Times New Roman" w:hAnsi="Times New Roman" w:cs="Times New Roman"/>
+              </w:rPr>
+              <w:lastRenderedPageBreak/>
+              <w:t xml:space="preserve">ООО “Канал-Пласт” </w:t>
+            </w:r>
+          </w:p>
+        </w:tc>
+        <w:tc>
+          <w:tcPr>
+            <w:tcW w:w="1975" w:type="dxa"/>
+            <w:tcBorders>
+              <w:top w:val="single" w:sz="4" w:space="0" w:color="auto"/>
+              <w:left w:val="single" w:sz="4" w:space="0" w:color="auto"/>
+              <w:bottom w:val="single" w:sz="4" w:space="0" w:color="auto"/>
+              <w:right w:val="single" w:sz="4" w:space="0" w:color="auto"/>
+            </w:tcBorders>
+          </w:tcPr>
+          <w:p>
+            <w:pPr>
+              <w:rPr>
+                <w:rFonts w:ascii="Times New Roman" w:hAnsi="Times New Roman" w:cs="Times New Roman"/>
+              </w:rPr>
+            </w:pPr>
+            <w:r>
+              <w:rPr>
+                <w:rFonts w:ascii="Times New Roman" w:hAnsi="Times New Roman" w:cs="Times New Roman"/>
+              </w:rPr>
+              <w:lastRenderedPageBreak/>
               <w:t>Перспективный план продаж</w:t>
             </w:r>
           </w:p>
         </w:tc>
         <w:tc>
           <w:tcPr>
-            <w:tcW w:w="1981" w:type="dxa"/>
+            <w:tcW w:w="1975" w:type="dxa"/>
             <w:tcBorders>
               <w:top w:val="single" w:sz="4" w:space="0" w:color="auto"/>
               <w:left w:val="single" w:sz="4" w:space="0" w:color="auto"/>
@@ -2777,25 +2774,25 @@
         </w:tc>
         <w:tc>
           <w:tcPr>
-            <w:tcW w:w="1899" w:type="dxa"/>
-            <w:tcBorders>
-              <w:top w:val="single" w:sz="4" w:space="0" w:color="auto"/>
-              <w:left w:val="single" w:sz="4" w:space="0" w:color="auto"/>
-              <w:bottom w:val="single" w:sz="4" w:space="0" w:color="auto"/>
-              <w:right w:val="single" w:sz="4" w:space="0" w:color="auto"/>
-            </w:tcBorders>
-          </w:tcPr>
-          <w:p>
-            <w:pPr>
-              <w:rPr>
-                <w:rFonts w:ascii="Times New Roman" w:hAnsi="Times New Roman" w:cs="Times New Roman"/>
-              </w:rPr>
-            </w:pPr>
-          </w:p>
-        </w:tc>
-        <w:tc>
-          <w:tcPr>
-            <w:tcW w:w="1679" w:type="dxa"/>
+            <w:tcW w:w="1874" w:type="dxa"/>
+            <w:tcBorders>
+              <w:top w:val="single" w:sz="4" w:space="0" w:color="auto"/>
+              <w:left w:val="single" w:sz="4" w:space="0" w:color="auto"/>
+              <w:bottom w:val="single" w:sz="4" w:space="0" w:color="auto"/>
+              <w:right w:val="single" w:sz="4" w:space="0" w:color="auto"/>
+            </w:tcBorders>
+          </w:tcPr>
+          <w:p>
+            <w:pPr>
+              <w:rPr>
+                <w:rFonts w:ascii="Times New Roman" w:hAnsi="Times New Roman" w:cs="Times New Roman"/>
+              </w:rPr>
+            </w:pPr>
+          </w:p>
+        </w:tc>
+        <w:tc>
+          <w:tcPr>
+            <w:tcW w:w="1573" w:type="dxa"/>
             <w:tcBorders>
               <w:top w:val="single" w:sz="4" w:space="0" w:color="auto"/>
               <w:left w:val="single" w:sz="4" w:space="0" w:color="auto"/>
@@ -2821,7 +2818,7 @@
       <w:tr>
         <w:tc>
           <w:tcPr>
-            <w:tcW w:w="1842" w:type="dxa"/>
+            <w:tcW w:w="1947" w:type="dxa"/>
             <w:tcBorders>
               <w:top w:val="single" w:sz="4" w:space="0" w:color="auto"/>
               <w:left w:val="single" w:sz="4" w:space="0" w:color="auto"/>
@@ -2832,66 +2829,175 @@
           </w:tcPr>
           <w:p>
             <w:pPr>
-              <w:spacing w:line="360" w:lineRule="auto"/>
+              <w:rPr>
+                <w:rFonts w:ascii="Times New Roman" w:hAnsi="Times New Roman" w:cs="Times New Roman"/>
+                <w:i/>
+              </w:rPr>
+            </w:pPr>
+            <w:r>
+              <w:rPr>
+                <w:rFonts w:ascii="Times New Roman" w:hAnsi="Times New Roman" w:cs="Times New Roman"/>
+              </w:rPr>
+              <w:t xml:space="preserve">Поддержка планирования производственной деятельности для ООО “Канал-Пласт” </w:t>
+            </w:r>
+          </w:p>
+        </w:tc>
+        <w:tc>
+          <w:tcPr>
+            <w:tcW w:w="1975" w:type="dxa"/>
+            <w:tcBorders>
+              <w:top w:val="single" w:sz="4" w:space="0" w:color="auto"/>
+              <w:left w:val="single" w:sz="4" w:space="0" w:color="auto"/>
+              <w:bottom w:val="single" w:sz="4" w:space="0" w:color="auto"/>
+              <w:right w:val="single" w:sz="4" w:space="0" w:color="auto"/>
+            </w:tcBorders>
+          </w:tcPr>
+          <w:p>
+            <w:pPr>
+              <w:rPr>
+                <w:rFonts w:ascii="Times New Roman" w:hAnsi="Times New Roman" w:cs="Times New Roman"/>
+              </w:rPr>
+            </w:pPr>
+            <w:r>
+              <w:rPr>
+                <w:rFonts w:ascii="Times New Roman" w:hAnsi="Times New Roman" w:cs="Times New Roman"/>
+              </w:rPr>
+              <w:t>Данные по договорам продажи</w:t>
+            </w:r>
+          </w:p>
+        </w:tc>
+        <w:tc>
+          <w:tcPr>
+            <w:tcW w:w="1975" w:type="dxa"/>
+            <w:tcBorders>
+              <w:top w:val="single" w:sz="4" w:space="0" w:color="auto"/>
+              <w:left w:val="single" w:sz="4" w:space="0" w:color="auto"/>
+              <w:bottom w:val="single" w:sz="4" w:space="0" w:color="auto"/>
+              <w:right w:val="single" w:sz="4" w:space="0" w:color="auto"/>
+            </w:tcBorders>
+          </w:tcPr>
+          <w:p>
+            <w:pPr>
+              <w:rPr>
+                <w:rFonts w:ascii="Times New Roman" w:hAnsi="Times New Roman" w:cs="Times New Roman"/>
+              </w:rPr>
+            </w:pPr>
+          </w:p>
+        </w:tc>
+        <w:tc>
+          <w:tcPr>
+            <w:tcW w:w="1874" w:type="dxa"/>
+            <w:tcBorders>
+              <w:top w:val="single" w:sz="4" w:space="0" w:color="auto"/>
+              <w:left w:val="single" w:sz="4" w:space="0" w:color="auto"/>
+              <w:bottom w:val="single" w:sz="4" w:space="0" w:color="auto"/>
+              <w:right w:val="single" w:sz="4" w:space="0" w:color="auto"/>
+            </w:tcBorders>
+          </w:tcPr>
+          <w:p>
+            <w:pPr>
               <w:jc w:val="both"/>
               <w:rPr>
                 <w:rFonts w:ascii="Times New Roman" w:hAnsi="Times New Roman" w:cs="Times New Roman"/>
-                <w:i/>
-              </w:rPr>
-            </w:pPr>
-            <w:r>
-              <w:rPr>
-                <w:rFonts w:ascii="Times New Roman" w:hAnsi="Times New Roman" w:cs="Times New Roman"/>
-              </w:rPr>
-              <w:t xml:space="preserve">Наименование </w:t>
-            </w:r>
-          </w:p>
-        </w:tc>
-        <w:tc>
-          <w:tcPr>
-            <w:tcW w:w="1943" w:type="dxa"/>
-            <w:tcBorders>
-              <w:top w:val="single" w:sz="4" w:space="0" w:color="auto"/>
-              <w:left w:val="single" w:sz="4" w:space="0" w:color="auto"/>
-              <w:bottom w:val="single" w:sz="4" w:space="0" w:color="auto"/>
-              <w:right w:val="single" w:sz="4" w:space="0" w:color="auto"/>
-            </w:tcBorders>
-          </w:tcPr>
-          <w:p>
-            <w:pPr>
-              <w:rPr>
-                <w:rFonts w:ascii="Times New Roman" w:hAnsi="Times New Roman" w:cs="Times New Roman"/>
-              </w:rPr>
-            </w:pPr>
-            <w:r>
-              <w:rPr>
-                <w:rFonts w:ascii="Times New Roman" w:hAnsi="Times New Roman" w:cs="Times New Roman"/>
-              </w:rPr>
-              <w:t>Данные по договорам продажи</w:t>
-            </w:r>
-          </w:p>
-        </w:tc>
-        <w:tc>
-          <w:tcPr>
-            <w:tcW w:w="1981" w:type="dxa"/>
-            <w:tcBorders>
-              <w:top w:val="single" w:sz="4" w:space="0" w:color="auto"/>
-              <w:left w:val="single" w:sz="4" w:space="0" w:color="auto"/>
-              <w:bottom w:val="single" w:sz="4" w:space="0" w:color="auto"/>
-              <w:right w:val="single" w:sz="4" w:space="0" w:color="auto"/>
-            </w:tcBorders>
-          </w:tcPr>
-          <w:p>
-            <w:pPr>
-              <w:rPr>
-                <w:rFonts w:ascii="Times New Roman" w:hAnsi="Times New Roman" w:cs="Times New Roman"/>
-              </w:rPr>
-            </w:pPr>
-          </w:p>
-        </w:tc>
-        <w:tc>
-          <w:tcPr>
-            <w:tcW w:w="1899" w:type="dxa"/>
+              </w:rPr>
+            </w:pPr>
+          </w:p>
+        </w:tc>
+        <w:tc>
+          <w:tcPr>
+            <w:tcW w:w="1573" w:type="dxa"/>
+            <w:tcBorders>
+              <w:top w:val="single" w:sz="4" w:space="0" w:color="auto"/>
+              <w:left w:val="single" w:sz="4" w:space="0" w:color="auto"/>
+              <w:bottom w:val="single" w:sz="4" w:space="0" w:color="auto"/>
+              <w:right w:val="single" w:sz="4" w:space="0" w:color="auto"/>
+            </w:tcBorders>
+          </w:tcPr>
+          <w:p>
+            <w:pPr>
+              <w:rPr>
+                <w:rFonts w:ascii="Times New Roman" w:hAnsi="Times New Roman" w:cs="Times New Roman"/>
+              </w:rPr>
+            </w:pPr>
+          </w:p>
+        </w:tc>
+      </w:tr>
+      <w:tr>
+        <w:tc>
+          <w:tcPr>
+            <w:tcW w:w="1947" w:type="dxa"/>
+            <w:tcBorders>
+              <w:top w:val="single" w:sz="4" w:space="0" w:color="auto"/>
+              <w:left w:val="single" w:sz="4" w:space="0" w:color="auto"/>
+              <w:bottom w:val="single" w:sz="4" w:space="0" w:color="auto"/>
+              <w:right w:val="single" w:sz="4" w:space="0" w:color="auto"/>
+            </w:tcBorders>
+          </w:tcPr>
+          <w:p>
+            <w:pPr>
+              <w:rPr>
+                <w:rFonts w:ascii="Times New Roman" w:hAnsi="Times New Roman" w:cs="Times New Roman"/>
+              </w:rPr>
+            </w:pPr>
+            <w:r>
+              <w:rPr>
+                <w:rFonts w:ascii="Times New Roman" w:hAnsi="Times New Roman" w:cs="Times New Roman"/>
+              </w:rPr>
+              <w:t>Техническая подготовка производства</w:t>
+            </w:r>
+          </w:p>
+        </w:tc>
+        <w:tc>
+          <w:tcPr>
+            <w:tcW w:w="1975" w:type="dxa"/>
+            <w:tcBorders>
+              <w:top w:val="single" w:sz="4" w:space="0" w:color="auto"/>
+              <w:left w:val="single" w:sz="4" w:space="0" w:color="auto"/>
+              <w:bottom w:val="single" w:sz="4" w:space="0" w:color="auto"/>
+              <w:right w:val="single" w:sz="4" w:space="0" w:color="auto"/>
+            </w:tcBorders>
+          </w:tcPr>
+          <w:p>
+            <w:pPr>
+              <w:rPr>
+                <w:rFonts w:ascii="Times New Roman" w:hAnsi="Times New Roman" w:cs="Times New Roman"/>
+              </w:rPr>
+            </w:pPr>
+            <w:r>
+              <w:rPr>
+                <w:rFonts w:ascii="Times New Roman" w:hAnsi="Times New Roman" w:cs="Times New Roman"/>
+              </w:rPr>
+              <w:t>Конструкторская спецификация</w:t>
+            </w:r>
+          </w:p>
+        </w:tc>
+        <w:tc>
+          <w:tcPr>
+            <w:tcW w:w="1975" w:type="dxa"/>
+            <w:tcBorders>
+              <w:top w:val="single" w:sz="4" w:space="0" w:color="auto"/>
+              <w:left w:val="single" w:sz="4" w:space="0" w:color="auto"/>
+              <w:bottom w:val="single" w:sz="4" w:space="0" w:color="auto"/>
+              <w:right w:val="single" w:sz="4" w:space="0" w:color="auto"/>
+            </w:tcBorders>
+          </w:tcPr>
+          <w:p>
+            <w:pPr>
+              <w:rPr>
+                <w:rFonts w:ascii="Times New Roman" w:hAnsi="Times New Roman" w:cs="Times New Roman"/>
+              </w:rPr>
+            </w:pPr>
+            <w:r>
+              <w:rPr>
+                <w:rFonts w:ascii="Times New Roman" w:hAnsi="Times New Roman" w:cs="Times New Roman"/>
+              </w:rPr>
+              <w:t>Маршрутные пооперационные процессы</w:t>
+            </w:r>
+          </w:p>
+        </w:tc>
+        <w:tc>
+          <w:tcPr>
+            <w:tcW w:w="1874" w:type="dxa"/>
             <w:tcBorders>
               <w:top w:val="single" w:sz="4" w:space="0" w:color="auto"/>
               <w:left w:val="single" w:sz="4" w:space="0" w:color="auto"/>
@@ -2906,11 +3012,1505 @@
                 <w:rFonts w:ascii="Times New Roman" w:hAnsi="Times New Roman" w:cs="Times New Roman"/>
               </w:rPr>
             </w:pPr>
-          </w:p>
-        </w:tc>
-        <w:tc>
-          <w:tcPr>
-            <w:tcW w:w="1679" w:type="dxa"/>
+            <w:r>
+              <w:rPr>
+                <w:rFonts w:ascii="Times New Roman" w:hAnsi="Times New Roman" w:cs="Times New Roman"/>
+              </w:rPr>
+              <w:t>Сотрудник технологического отдела</w:t>
+            </w:r>
+          </w:p>
+        </w:tc>
+        <w:tc>
+          <w:tcPr>
+            <w:tcW w:w="1573" w:type="dxa"/>
+            <w:tcBorders>
+              <w:top w:val="single" w:sz="4" w:space="0" w:color="auto"/>
+              <w:left w:val="single" w:sz="4" w:space="0" w:color="auto"/>
+              <w:bottom w:val="single" w:sz="4" w:space="0" w:color="auto"/>
+              <w:right w:val="single" w:sz="4" w:space="0" w:color="auto"/>
+            </w:tcBorders>
+          </w:tcPr>
+          <w:p>
+            <w:pPr>
+              <w:rPr>
+                <w:rFonts w:ascii="Times New Roman" w:hAnsi="Times New Roman" w:cs="Times New Roman"/>
+              </w:rPr>
+            </w:pPr>
+            <w:r>
+              <w:rPr>
+                <w:rFonts w:ascii="Times New Roman" w:hAnsi="Times New Roman" w:cs="Times New Roman"/>
+              </w:rPr>
+              <w:t>Требования по ведению информации о мощностях предприятия</w:t>
+            </w:r>
+          </w:p>
+        </w:tc>
+      </w:tr>
+      <w:tr>
+        <w:tc>
+          <w:tcPr>
+            <w:tcW w:w="1947" w:type="dxa"/>
+            <w:tcBorders>
+              <w:top w:val="single" w:sz="4" w:space="0" w:color="auto"/>
+              <w:left w:val="single" w:sz="4" w:space="0" w:color="auto"/>
+              <w:bottom w:val="single" w:sz="4" w:space="0" w:color="auto"/>
+              <w:right w:val="single" w:sz="4" w:space="0" w:color="auto"/>
+            </w:tcBorders>
+          </w:tcPr>
+          <w:p>
+            <w:pPr>
+              <w:rPr>
+                <w:rFonts w:ascii="Times New Roman" w:hAnsi="Times New Roman" w:cs="Times New Roman"/>
+              </w:rPr>
+            </w:pPr>
+            <w:r>
+              <w:rPr>
+                <w:rFonts w:ascii="Times New Roman" w:hAnsi="Times New Roman" w:cs="Times New Roman"/>
+              </w:rPr>
+              <w:t>Техническая подготовка производства</w:t>
+            </w:r>
+          </w:p>
+        </w:tc>
+        <w:tc>
+          <w:tcPr>
+            <w:tcW w:w="1975" w:type="dxa"/>
+            <w:tcBorders>
+              <w:top w:val="single" w:sz="4" w:space="0" w:color="auto"/>
+              <w:left w:val="single" w:sz="4" w:space="0" w:color="auto"/>
+              <w:bottom w:val="single" w:sz="4" w:space="0" w:color="auto"/>
+              <w:right w:val="single" w:sz="4" w:space="0" w:color="auto"/>
+            </w:tcBorders>
+          </w:tcPr>
+          <w:p>
+            <w:pPr>
+              <w:rPr>
+                <w:rFonts w:ascii="Times New Roman" w:hAnsi="Times New Roman" w:cs="Times New Roman"/>
+              </w:rPr>
+            </w:pPr>
+            <w:r>
+              <w:rPr>
+                <w:rFonts w:ascii="Times New Roman" w:hAnsi="Times New Roman" w:cs="Times New Roman"/>
+              </w:rPr>
+              <w:t>Информация о техпроцессе</w:t>
+            </w:r>
+          </w:p>
+        </w:tc>
+        <w:tc>
+          <w:tcPr>
+            <w:tcW w:w="1975" w:type="dxa"/>
+            <w:tcBorders>
+              <w:top w:val="single" w:sz="4" w:space="0" w:color="auto"/>
+              <w:left w:val="single" w:sz="4" w:space="0" w:color="auto"/>
+              <w:bottom w:val="single" w:sz="4" w:space="0" w:color="auto"/>
+              <w:right w:val="single" w:sz="4" w:space="0" w:color="auto"/>
+            </w:tcBorders>
+          </w:tcPr>
+          <w:p>
+            <w:pPr>
+              <w:rPr>
+                <w:rFonts w:ascii="Times New Roman" w:hAnsi="Times New Roman" w:cs="Times New Roman"/>
+              </w:rPr>
+            </w:pPr>
+            <w:r>
+              <w:rPr>
+                <w:rFonts w:ascii="Times New Roman" w:hAnsi="Times New Roman" w:cs="Times New Roman"/>
+              </w:rPr>
+              <w:t>Трудоемкость операций</w:t>
+            </w:r>
+          </w:p>
+        </w:tc>
+        <w:tc>
+          <w:tcPr>
+            <w:tcW w:w="1874" w:type="dxa"/>
+            <w:tcBorders>
+              <w:top w:val="single" w:sz="4" w:space="0" w:color="auto"/>
+              <w:left w:val="single" w:sz="4" w:space="0" w:color="auto"/>
+              <w:bottom w:val="single" w:sz="4" w:space="0" w:color="auto"/>
+              <w:right w:val="single" w:sz="4" w:space="0" w:color="auto"/>
+            </w:tcBorders>
+          </w:tcPr>
+          <w:p>
+            <w:pPr>
+              <w:jc w:val="both"/>
+              <w:rPr>
+                <w:rFonts w:ascii="Times New Roman" w:hAnsi="Times New Roman" w:cs="Times New Roman"/>
+              </w:rPr>
+            </w:pPr>
+          </w:p>
+        </w:tc>
+        <w:tc>
+          <w:tcPr>
+            <w:tcW w:w="1573" w:type="dxa"/>
+            <w:tcBorders>
+              <w:top w:val="single" w:sz="4" w:space="0" w:color="auto"/>
+              <w:left w:val="single" w:sz="4" w:space="0" w:color="auto"/>
+              <w:bottom w:val="single" w:sz="4" w:space="0" w:color="auto"/>
+              <w:right w:val="single" w:sz="4" w:space="0" w:color="auto"/>
+            </w:tcBorders>
+          </w:tcPr>
+          <w:p>
+            <w:pPr>
+              <w:rPr>
+                <w:rFonts w:ascii="Times New Roman" w:hAnsi="Times New Roman" w:cs="Times New Roman"/>
+              </w:rPr>
+            </w:pPr>
+            <w:r>
+              <w:rPr>
+                <w:rFonts w:ascii="Times New Roman" w:hAnsi="Times New Roman" w:cs="Times New Roman"/>
+              </w:rPr>
+              <w:t>Требования по технический подготовке производства</w:t>
+            </w:r>
+          </w:p>
+        </w:tc>
+      </w:tr>
+      <w:tr>
+        <w:tc>
+          <w:tcPr>
+            <w:tcW w:w="1947" w:type="dxa"/>
+            <w:tcBorders>
+              <w:top w:val="single" w:sz="4" w:space="0" w:color="auto"/>
+              <w:left w:val="single" w:sz="4" w:space="0" w:color="auto"/>
+              <w:bottom w:val="single" w:sz="4" w:space="0" w:color="auto"/>
+              <w:right w:val="single" w:sz="4" w:space="0" w:color="auto"/>
+            </w:tcBorders>
+          </w:tcPr>
+          <w:p>
+            <w:pPr>
+              <w:rPr>
+                <w:rFonts w:ascii="Times New Roman" w:hAnsi="Times New Roman" w:cs="Times New Roman"/>
+              </w:rPr>
+            </w:pPr>
+            <w:r>
+              <w:rPr>
+                <w:rFonts w:ascii="Times New Roman" w:hAnsi="Times New Roman" w:cs="Times New Roman"/>
+              </w:rPr>
+              <w:t>Техническая подготовка производства</w:t>
+            </w:r>
+          </w:p>
+        </w:tc>
+        <w:tc>
+          <w:tcPr>
+            <w:tcW w:w="1975" w:type="dxa"/>
+            <w:tcBorders>
+              <w:top w:val="single" w:sz="4" w:space="0" w:color="auto"/>
+              <w:left w:val="single" w:sz="4" w:space="0" w:color="auto"/>
+              <w:bottom w:val="single" w:sz="4" w:space="0" w:color="auto"/>
+              <w:right w:val="single" w:sz="4" w:space="0" w:color="auto"/>
+            </w:tcBorders>
+          </w:tcPr>
+          <w:p>
+            <w:pPr>
+              <w:rPr>
+                <w:rFonts w:ascii="Times New Roman" w:hAnsi="Times New Roman" w:cs="Times New Roman"/>
+              </w:rPr>
+            </w:pPr>
+            <w:r>
+              <w:rPr>
+                <w:rFonts w:ascii="Times New Roman" w:hAnsi="Times New Roman" w:cs="Times New Roman"/>
+              </w:rPr>
+              <w:t>Организационная структура производства</w:t>
+            </w:r>
+          </w:p>
+        </w:tc>
+        <w:tc>
+          <w:tcPr>
+            <w:tcW w:w="1975" w:type="dxa"/>
+            <w:tcBorders>
+              <w:top w:val="single" w:sz="4" w:space="0" w:color="auto"/>
+              <w:left w:val="single" w:sz="4" w:space="0" w:color="auto"/>
+              <w:bottom w:val="single" w:sz="4" w:space="0" w:color="auto"/>
+              <w:right w:val="single" w:sz="4" w:space="0" w:color="auto"/>
+            </w:tcBorders>
+          </w:tcPr>
+          <w:p>
+            <w:pPr>
+              <w:rPr>
+                <w:rFonts w:ascii="Times New Roman" w:hAnsi="Times New Roman" w:cs="Times New Roman"/>
+              </w:rPr>
+            </w:pPr>
+            <w:r>
+              <w:rPr>
+                <w:rFonts w:ascii="Times New Roman" w:hAnsi="Times New Roman" w:cs="Times New Roman"/>
+              </w:rPr>
+              <w:t>Нормы расхода материалов</w:t>
+            </w:r>
+          </w:p>
+        </w:tc>
+        <w:tc>
+          <w:tcPr>
+            <w:tcW w:w="1874" w:type="dxa"/>
+            <w:tcBorders>
+              <w:top w:val="single" w:sz="4" w:space="0" w:color="auto"/>
+              <w:left w:val="single" w:sz="4" w:space="0" w:color="auto"/>
+              <w:bottom w:val="single" w:sz="4" w:space="0" w:color="auto"/>
+              <w:right w:val="single" w:sz="4" w:space="0" w:color="auto"/>
+            </w:tcBorders>
+          </w:tcPr>
+          <w:p>
+            <w:pPr>
+              <w:jc w:val="both"/>
+              <w:rPr>
+                <w:rFonts w:ascii="Times New Roman" w:hAnsi="Times New Roman" w:cs="Times New Roman"/>
+              </w:rPr>
+            </w:pPr>
+          </w:p>
+        </w:tc>
+        <w:tc>
+          <w:tcPr>
+            <w:tcW w:w="1573" w:type="dxa"/>
+            <w:tcBorders>
+              <w:top w:val="single" w:sz="4" w:space="0" w:color="auto"/>
+              <w:left w:val="single" w:sz="4" w:space="0" w:color="auto"/>
+              <w:bottom w:val="single" w:sz="4" w:space="0" w:color="auto"/>
+              <w:right w:val="single" w:sz="4" w:space="0" w:color="auto"/>
+            </w:tcBorders>
+          </w:tcPr>
+          <w:p>
+            <w:pPr>
+              <w:rPr>
+                <w:rFonts w:ascii="Times New Roman" w:hAnsi="Times New Roman" w:cs="Times New Roman"/>
+              </w:rPr>
+            </w:pPr>
+          </w:p>
+        </w:tc>
+      </w:tr>
+      <w:tr>
+        <w:tc>
+          <w:tcPr>
+            <w:tcW w:w="1947" w:type="dxa"/>
+            <w:tcBorders>
+              <w:top w:val="single" w:sz="4" w:space="0" w:color="auto"/>
+              <w:left w:val="single" w:sz="4" w:space="0" w:color="auto"/>
+              <w:bottom w:val="single" w:sz="4" w:space="0" w:color="auto"/>
+              <w:right w:val="single" w:sz="4" w:space="0" w:color="auto"/>
+            </w:tcBorders>
+          </w:tcPr>
+          <w:p>
+            <w:pPr>
+              <w:rPr>
+                <w:rFonts w:ascii="Times New Roman" w:hAnsi="Times New Roman" w:cs="Times New Roman"/>
+              </w:rPr>
+            </w:pPr>
+            <w:r>
+              <w:rPr>
+                <w:rFonts w:ascii="Times New Roman" w:hAnsi="Times New Roman" w:cs="Times New Roman"/>
+              </w:rPr>
+              <w:t>Ведение плановых и производственных заказов</w:t>
+            </w:r>
+          </w:p>
+        </w:tc>
+        <w:tc>
+          <w:tcPr>
+            <w:tcW w:w="1975" w:type="dxa"/>
+            <w:tcBorders>
+              <w:top w:val="single" w:sz="4" w:space="0" w:color="auto"/>
+              <w:left w:val="single" w:sz="4" w:space="0" w:color="auto"/>
+              <w:bottom w:val="single" w:sz="4" w:space="0" w:color="auto"/>
+              <w:right w:val="single" w:sz="4" w:space="0" w:color="auto"/>
+            </w:tcBorders>
+          </w:tcPr>
+          <w:p>
+            <w:pPr>
+              <w:rPr>
+                <w:rFonts w:ascii="Times New Roman" w:hAnsi="Times New Roman" w:cs="Times New Roman"/>
+              </w:rPr>
+            </w:pPr>
+            <w:r>
+              <w:rPr>
+                <w:rFonts w:ascii="Times New Roman" w:hAnsi="Times New Roman" w:cs="Times New Roman"/>
+              </w:rPr>
+              <w:t>Маршрутные пооперационные процессы</w:t>
+            </w:r>
+          </w:p>
+        </w:tc>
+        <w:tc>
+          <w:tcPr>
+            <w:tcW w:w="1975" w:type="dxa"/>
+            <w:tcBorders>
+              <w:top w:val="single" w:sz="4" w:space="0" w:color="auto"/>
+              <w:left w:val="single" w:sz="4" w:space="0" w:color="auto"/>
+              <w:bottom w:val="single" w:sz="4" w:space="0" w:color="auto"/>
+              <w:right w:val="single" w:sz="4" w:space="0" w:color="auto"/>
+            </w:tcBorders>
+          </w:tcPr>
+          <w:p>
+            <w:pPr>
+              <w:rPr>
+                <w:rFonts w:ascii="Times New Roman" w:hAnsi="Times New Roman" w:cs="Times New Roman"/>
+              </w:rPr>
+            </w:pPr>
+            <w:r>
+              <w:rPr>
+                <w:rFonts w:ascii="Times New Roman" w:hAnsi="Times New Roman" w:cs="Times New Roman"/>
+              </w:rPr>
+              <w:t>Плановые заказы</w:t>
+            </w:r>
+          </w:p>
+        </w:tc>
+        <w:tc>
+          <w:tcPr>
+            <w:tcW w:w="1874" w:type="dxa"/>
+            <w:tcBorders>
+              <w:top w:val="single" w:sz="4" w:space="0" w:color="auto"/>
+              <w:left w:val="single" w:sz="4" w:space="0" w:color="auto"/>
+              <w:bottom w:val="single" w:sz="4" w:space="0" w:color="auto"/>
+              <w:right w:val="single" w:sz="4" w:space="0" w:color="auto"/>
+            </w:tcBorders>
+          </w:tcPr>
+          <w:p>
+            <w:pPr>
+              <w:jc w:val="both"/>
+              <w:rPr>
+                <w:rFonts w:ascii="Times New Roman" w:hAnsi="Times New Roman" w:cs="Times New Roman"/>
+              </w:rPr>
+            </w:pPr>
+            <w:r>
+              <w:rPr>
+                <w:rFonts w:ascii="Times New Roman" w:hAnsi="Times New Roman" w:cs="Times New Roman"/>
+              </w:rPr>
+              <w:t>Сотрудник планово-экономического отдела</w:t>
+            </w:r>
+          </w:p>
+        </w:tc>
+        <w:tc>
+          <w:tcPr>
+            <w:tcW w:w="1573" w:type="dxa"/>
+            <w:tcBorders>
+              <w:top w:val="single" w:sz="4" w:space="0" w:color="auto"/>
+              <w:left w:val="single" w:sz="4" w:space="0" w:color="auto"/>
+              <w:bottom w:val="single" w:sz="4" w:space="0" w:color="auto"/>
+              <w:right w:val="single" w:sz="4" w:space="0" w:color="auto"/>
+            </w:tcBorders>
+          </w:tcPr>
+          <w:p>
+            <w:pPr>
+              <w:rPr>
+                <w:rFonts w:ascii="Times New Roman" w:hAnsi="Times New Roman" w:cs="Times New Roman"/>
+              </w:rPr>
+            </w:pPr>
+            <w:r>
+              <w:rPr>
+                <w:rFonts w:ascii="Times New Roman" w:hAnsi="Times New Roman" w:cs="Times New Roman"/>
+              </w:rPr>
+              <w:t>Правила ведения договоров</w:t>
+            </w:r>
+          </w:p>
+        </w:tc>
+      </w:tr>
+      <w:tr>
+        <w:tc>
+          <w:tcPr>
+            <w:tcW w:w="1947" w:type="dxa"/>
+            <w:tcBorders>
+              <w:top w:val="single" w:sz="4" w:space="0" w:color="auto"/>
+              <w:left w:val="single" w:sz="4" w:space="0" w:color="auto"/>
+              <w:bottom w:val="single" w:sz="4" w:space="0" w:color="auto"/>
+              <w:right w:val="single" w:sz="4" w:space="0" w:color="auto"/>
+            </w:tcBorders>
+          </w:tcPr>
+          <w:p>
+            <w:pPr>
+              <w:rPr>
+                <w:rFonts w:ascii="Times New Roman" w:hAnsi="Times New Roman" w:cs="Times New Roman"/>
+              </w:rPr>
+            </w:pPr>
+            <w:r>
+              <w:rPr>
+                <w:rFonts w:ascii="Times New Roman" w:hAnsi="Times New Roman" w:cs="Times New Roman"/>
+              </w:rPr>
+              <w:t>Ведение плановых и производственных заказов</w:t>
+            </w:r>
+          </w:p>
+        </w:tc>
+        <w:tc>
+          <w:tcPr>
+            <w:tcW w:w="1975" w:type="dxa"/>
+            <w:tcBorders>
+              <w:top w:val="single" w:sz="4" w:space="0" w:color="auto"/>
+              <w:left w:val="single" w:sz="4" w:space="0" w:color="auto"/>
+              <w:bottom w:val="single" w:sz="4" w:space="0" w:color="auto"/>
+              <w:right w:val="single" w:sz="4" w:space="0" w:color="auto"/>
+            </w:tcBorders>
+          </w:tcPr>
+          <w:p>
+            <w:pPr>
+              <w:rPr>
+                <w:rFonts w:ascii="Times New Roman" w:hAnsi="Times New Roman" w:cs="Times New Roman"/>
+              </w:rPr>
+            </w:pPr>
+            <w:r>
+              <w:rPr>
+                <w:rFonts w:ascii="Times New Roman" w:hAnsi="Times New Roman" w:cs="Times New Roman"/>
+              </w:rPr>
+              <w:t>Трудоемкость операций</w:t>
+            </w:r>
+          </w:p>
+        </w:tc>
+        <w:tc>
+          <w:tcPr>
+            <w:tcW w:w="1975" w:type="dxa"/>
+            <w:tcBorders>
+              <w:top w:val="single" w:sz="4" w:space="0" w:color="auto"/>
+              <w:left w:val="single" w:sz="4" w:space="0" w:color="auto"/>
+              <w:bottom w:val="single" w:sz="4" w:space="0" w:color="auto"/>
+              <w:right w:val="single" w:sz="4" w:space="0" w:color="auto"/>
+            </w:tcBorders>
+          </w:tcPr>
+          <w:p>
+            <w:pPr>
+              <w:rPr>
+                <w:rFonts w:ascii="Times New Roman" w:hAnsi="Times New Roman" w:cs="Times New Roman"/>
+              </w:rPr>
+            </w:pPr>
+            <w:r>
+              <w:rPr>
+                <w:rFonts w:ascii="Times New Roman" w:hAnsi="Times New Roman" w:cs="Times New Roman"/>
+              </w:rPr>
+              <w:t>Производственные заказы</w:t>
+            </w:r>
+          </w:p>
+        </w:tc>
+        <w:tc>
+          <w:tcPr>
+            <w:tcW w:w="1874" w:type="dxa"/>
+            <w:tcBorders>
+              <w:top w:val="single" w:sz="4" w:space="0" w:color="auto"/>
+              <w:left w:val="single" w:sz="4" w:space="0" w:color="auto"/>
+              <w:bottom w:val="single" w:sz="4" w:space="0" w:color="auto"/>
+              <w:right w:val="single" w:sz="4" w:space="0" w:color="auto"/>
+            </w:tcBorders>
+          </w:tcPr>
+          <w:p>
+            <w:pPr>
+              <w:jc w:val="both"/>
+              <w:rPr>
+                <w:rFonts w:ascii="Times New Roman" w:hAnsi="Times New Roman" w:cs="Times New Roman"/>
+              </w:rPr>
+            </w:pPr>
+            <w:r>
+              <w:rPr>
+                <w:rFonts w:ascii="Times New Roman" w:hAnsi="Times New Roman" w:cs="Times New Roman"/>
+              </w:rPr>
+              <w:t>Сотрудник отдела продаж</w:t>
+            </w:r>
+          </w:p>
+        </w:tc>
+        <w:tc>
+          <w:tcPr>
+            <w:tcW w:w="1573" w:type="dxa"/>
+            <w:tcBorders>
+              <w:top w:val="single" w:sz="4" w:space="0" w:color="auto"/>
+              <w:left w:val="single" w:sz="4" w:space="0" w:color="auto"/>
+              <w:bottom w:val="single" w:sz="4" w:space="0" w:color="auto"/>
+              <w:right w:val="single" w:sz="4" w:space="0" w:color="auto"/>
+            </w:tcBorders>
+          </w:tcPr>
+          <w:p>
+            <w:pPr>
+              <w:rPr>
+                <w:rFonts w:ascii="Times New Roman" w:hAnsi="Times New Roman" w:cs="Times New Roman"/>
+              </w:rPr>
+            </w:pPr>
+            <w:r>
+              <w:rPr>
+                <w:rFonts w:ascii="Times New Roman" w:hAnsi="Times New Roman" w:cs="Times New Roman"/>
+              </w:rPr>
+              <w:t>Правила ведения заказов</w:t>
+            </w:r>
+          </w:p>
+        </w:tc>
+      </w:tr>
+      <w:tr>
+        <w:tc>
+          <w:tcPr>
+            <w:tcW w:w="1947" w:type="dxa"/>
+            <w:tcBorders>
+              <w:top w:val="single" w:sz="4" w:space="0" w:color="auto"/>
+              <w:left w:val="single" w:sz="4" w:space="0" w:color="auto"/>
+              <w:bottom w:val="single" w:sz="4" w:space="0" w:color="auto"/>
+              <w:right w:val="single" w:sz="4" w:space="0" w:color="auto"/>
+            </w:tcBorders>
+          </w:tcPr>
+          <w:p>
+            <w:pPr>
+              <w:rPr>
+                <w:rFonts w:ascii="Times New Roman" w:hAnsi="Times New Roman" w:cs="Times New Roman"/>
+              </w:rPr>
+            </w:pPr>
+            <w:r>
+              <w:rPr>
+                <w:rFonts w:ascii="Times New Roman" w:hAnsi="Times New Roman" w:cs="Times New Roman"/>
+              </w:rPr>
+              <w:t>Ведение плановых и производственных заказов</w:t>
+            </w:r>
+          </w:p>
+        </w:tc>
+        <w:tc>
+          <w:tcPr>
+            <w:tcW w:w="1975" w:type="dxa"/>
+            <w:tcBorders>
+              <w:top w:val="single" w:sz="4" w:space="0" w:color="auto"/>
+              <w:left w:val="single" w:sz="4" w:space="0" w:color="auto"/>
+              <w:bottom w:val="single" w:sz="4" w:space="0" w:color="auto"/>
+              <w:right w:val="single" w:sz="4" w:space="0" w:color="auto"/>
+            </w:tcBorders>
+          </w:tcPr>
+          <w:p>
+            <w:pPr>
+              <w:rPr>
+                <w:rFonts w:ascii="Times New Roman" w:hAnsi="Times New Roman" w:cs="Times New Roman"/>
+              </w:rPr>
+            </w:pPr>
+            <w:r>
+              <w:rPr>
+                <w:rFonts w:ascii="Times New Roman" w:hAnsi="Times New Roman" w:cs="Times New Roman"/>
+              </w:rPr>
+              <w:t>Нормы расхода материалов</w:t>
+            </w:r>
+          </w:p>
+        </w:tc>
+        <w:tc>
+          <w:tcPr>
+            <w:tcW w:w="1975" w:type="dxa"/>
+            <w:tcBorders>
+              <w:top w:val="single" w:sz="4" w:space="0" w:color="auto"/>
+              <w:left w:val="single" w:sz="4" w:space="0" w:color="auto"/>
+              <w:bottom w:val="single" w:sz="4" w:space="0" w:color="auto"/>
+              <w:right w:val="single" w:sz="4" w:space="0" w:color="auto"/>
+            </w:tcBorders>
+          </w:tcPr>
+          <w:p>
+            <w:pPr>
+              <w:rPr>
+                <w:rFonts w:ascii="Times New Roman" w:hAnsi="Times New Roman" w:cs="Times New Roman"/>
+              </w:rPr>
+            </w:pPr>
+            <w:r>
+              <w:rPr>
+                <w:rFonts w:ascii="Times New Roman" w:hAnsi="Times New Roman" w:cs="Times New Roman"/>
+              </w:rPr>
+              <w:t>Нормативные потребности по заказам</w:t>
+            </w:r>
+          </w:p>
+        </w:tc>
+        <w:tc>
+          <w:tcPr>
+            <w:tcW w:w="1874" w:type="dxa"/>
+            <w:tcBorders>
+              <w:top w:val="single" w:sz="4" w:space="0" w:color="auto"/>
+              <w:left w:val="single" w:sz="4" w:space="0" w:color="auto"/>
+              <w:bottom w:val="single" w:sz="4" w:space="0" w:color="auto"/>
+              <w:right w:val="single" w:sz="4" w:space="0" w:color="auto"/>
+            </w:tcBorders>
+          </w:tcPr>
+          <w:p>
+            <w:pPr>
+              <w:jc w:val="both"/>
+              <w:rPr>
+                <w:rFonts w:ascii="Times New Roman" w:hAnsi="Times New Roman" w:cs="Times New Roman"/>
+              </w:rPr>
+            </w:pPr>
+          </w:p>
+        </w:tc>
+        <w:tc>
+          <w:tcPr>
+            <w:tcW w:w="1573" w:type="dxa"/>
+            <w:tcBorders>
+              <w:top w:val="single" w:sz="4" w:space="0" w:color="auto"/>
+              <w:left w:val="single" w:sz="4" w:space="0" w:color="auto"/>
+              <w:bottom w:val="single" w:sz="4" w:space="0" w:color="auto"/>
+              <w:right w:val="single" w:sz="4" w:space="0" w:color="auto"/>
+            </w:tcBorders>
+          </w:tcPr>
+          <w:p>
+            <w:pPr>
+              <w:rPr>
+                <w:rFonts w:ascii="Times New Roman" w:hAnsi="Times New Roman" w:cs="Times New Roman"/>
+              </w:rPr>
+            </w:pPr>
+          </w:p>
+        </w:tc>
+      </w:tr>
+      <w:tr>
+        <w:tc>
+          <w:tcPr>
+            <w:tcW w:w="1947" w:type="dxa"/>
+            <w:tcBorders>
+              <w:top w:val="single" w:sz="4" w:space="0" w:color="auto"/>
+              <w:left w:val="single" w:sz="4" w:space="0" w:color="auto"/>
+              <w:bottom w:val="single" w:sz="4" w:space="0" w:color="auto"/>
+              <w:right w:val="single" w:sz="4" w:space="0" w:color="auto"/>
+            </w:tcBorders>
+          </w:tcPr>
+          <w:p>
+            <w:pPr>
+              <w:rPr>
+                <w:rFonts w:ascii="Times New Roman" w:hAnsi="Times New Roman" w:cs="Times New Roman"/>
+              </w:rPr>
+            </w:pPr>
+            <w:r>
+              <w:rPr>
+                <w:rFonts w:ascii="Times New Roman" w:hAnsi="Times New Roman" w:cs="Times New Roman"/>
+              </w:rPr>
+              <w:t>Ведение плановых и производственных заказов</w:t>
+            </w:r>
+          </w:p>
+        </w:tc>
+        <w:tc>
+          <w:tcPr>
+            <w:tcW w:w="1975" w:type="dxa"/>
+            <w:tcBorders>
+              <w:top w:val="single" w:sz="4" w:space="0" w:color="auto"/>
+              <w:left w:val="single" w:sz="4" w:space="0" w:color="auto"/>
+              <w:bottom w:val="single" w:sz="4" w:space="0" w:color="auto"/>
+              <w:right w:val="single" w:sz="4" w:space="0" w:color="auto"/>
+            </w:tcBorders>
+          </w:tcPr>
+          <w:p>
+            <w:pPr>
+              <w:rPr>
+                <w:rFonts w:ascii="Times New Roman" w:hAnsi="Times New Roman" w:cs="Times New Roman"/>
+              </w:rPr>
+            </w:pPr>
+            <w:r>
+              <w:rPr>
+                <w:rFonts w:ascii="Times New Roman" w:hAnsi="Times New Roman" w:cs="Times New Roman"/>
+              </w:rPr>
+              <w:t>Данные о фактическом выполнении производственной программы</w:t>
+            </w:r>
+          </w:p>
+        </w:tc>
+        <w:tc>
+          <w:tcPr>
+            <w:tcW w:w="1975" w:type="dxa"/>
+            <w:tcBorders>
+              <w:top w:val="single" w:sz="4" w:space="0" w:color="auto"/>
+              <w:left w:val="single" w:sz="4" w:space="0" w:color="auto"/>
+              <w:bottom w:val="single" w:sz="4" w:space="0" w:color="auto"/>
+              <w:right w:val="single" w:sz="4" w:space="0" w:color="auto"/>
+            </w:tcBorders>
+          </w:tcPr>
+          <w:p>
+            <w:pPr>
+              <w:rPr>
+                <w:rFonts w:ascii="Times New Roman" w:hAnsi="Times New Roman" w:cs="Times New Roman"/>
+              </w:rPr>
+            </w:pPr>
+          </w:p>
+        </w:tc>
+        <w:tc>
+          <w:tcPr>
+            <w:tcW w:w="1874" w:type="dxa"/>
+            <w:tcBorders>
+              <w:top w:val="single" w:sz="4" w:space="0" w:color="auto"/>
+              <w:left w:val="single" w:sz="4" w:space="0" w:color="auto"/>
+              <w:bottom w:val="single" w:sz="4" w:space="0" w:color="auto"/>
+              <w:right w:val="single" w:sz="4" w:space="0" w:color="auto"/>
+            </w:tcBorders>
+          </w:tcPr>
+          <w:p>
+            <w:pPr>
+              <w:jc w:val="both"/>
+              <w:rPr>
+                <w:rFonts w:ascii="Times New Roman" w:hAnsi="Times New Roman" w:cs="Times New Roman"/>
+              </w:rPr>
+            </w:pPr>
+          </w:p>
+        </w:tc>
+        <w:tc>
+          <w:tcPr>
+            <w:tcW w:w="1573" w:type="dxa"/>
+            <w:tcBorders>
+              <w:top w:val="single" w:sz="4" w:space="0" w:color="auto"/>
+              <w:left w:val="single" w:sz="4" w:space="0" w:color="auto"/>
+              <w:bottom w:val="single" w:sz="4" w:space="0" w:color="auto"/>
+              <w:right w:val="single" w:sz="4" w:space="0" w:color="auto"/>
+            </w:tcBorders>
+          </w:tcPr>
+          <w:p>
+            <w:pPr>
+              <w:rPr>
+                <w:rFonts w:ascii="Times New Roman" w:hAnsi="Times New Roman" w:cs="Times New Roman"/>
+              </w:rPr>
+            </w:pPr>
+          </w:p>
+        </w:tc>
+      </w:tr>
+      <w:tr>
+        <w:tc>
+          <w:tcPr>
+            <w:tcW w:w="1947" w:type="dxa"/>
+            <w:tcBorders>
+              <w:top w:val="single" w:sz="4" w:space="0" w:color="auto"/>
+              <w:left w:val="single" w:sz="4" w:space="0" w:color="auto"/>
+              <w:bottom w:val="single" w:sz="4" w:space="0" w:color="auto"/>
+              <w:right w:val="single" w:sz="4" w:space="0" w:color="auto"/>
+            </w:tcBorders>
+          </w:tcPr>
+          <w:p>
+            <w:pPr>
+              <w:rPr>
+                <w:rFonts w:ascii="Times New Roman" w:hAnsi="Times New Roman" w:cs="Times New Roman"/>
+              </w:rPr>
+            </w:pPr>
+            <w:r>
+              <w:rPr>
+                <w:rFonts w:ascii="Times New Roman" w:hAnsi="Times New Roman" w:cs="Times New Roman"/>
+              </w:rPr>
+              <w:t>Ведение плановых и производственных заказов</w:t>
+            </w:r>
+          </w:p>
+        </w:tc>
+        <w:tc>
+          <w:tcPr>
+            <w:tcW w:w="1975" w:type="dxa"/>
+            <w:tcBorders>
+              <w:top w:val="single" w:sz="4" w:space="0" w:color="auto"/>
+              <w:left w:val="single" w:sz="4" w:space="0" w:color="auto"/>
+              <w:bottom w:val="single" w:sz="4" w:space="0" w:color="auto"/>
+              <w:right w:val="single" w:sz="4" w:space="0" w:color="auto"/>
+            </w:tcBorders>
+          </w:tcPr>
+          <w:p>
+            <w:pPr>
+              <w:rPr>
+                <w:rFonts w:ascii="Times New Roman" w:hAnsi="Times New Roman" w:cs="Times New Roman"/>
+              </w:rPr>
+            </w:pPr>
+            <w:r>
+              <w:rPr>
+                <w:rFonts w:ascii="Times New Roman" w:hAnsi="Times New Roman" w:cs="Times New Roman"/>
+              </w:rPr>
+              <w:t>Перспективный план продаж</w:t>
+            </w:r>
+          </w:p>
+        </w:tc>
+        <w:tc>
+          <w:tcPr>
+            <w:tcW w:w="1975" w:type="dxa"/>
+            <w:tcBorders>
+              <w:top w:val="single" w:sz="4" w:space="0" w:color="auto"/>
+              <w:left w:val="single" w:sz="4" w:space="0" w:color="auto"/>
+              <w:bottom w:val="single" w:sz="4" w:space="0" w:color="auto"/>
+              <w:right w:val="single" w:sz="4" w:space="0" w:color="auto"/>
+            </w:tcBorders>
+          </w:tcPr>
+          <w:p>
+            <w:pPr>
+              <w:rPr>
+                <w:rFonts w:ascii="Times New Roman" w:hAnsi="Times New Roman" w:cs="Times New Roman"/>
+              </w:rPr>
+            </w:pPr>
+          </w:p>
+        </w:tc>
+        <w:tc>
+          <w:tcPr>
+            <w:tcW w:w="1874" w:type="dxa"/>
+            <w:tcBorders>
+              <w:top w:val="single" w:sz="4" w:space="0" w:color="auto"/>
+              <w:left w:val="single" w:sz="4" w:space="0" w:color="auto"/>
+              <w:bottom w:val="single" w:sz="4" w:space="0" w:color="auto"/>
+              <w:right w:val="single" w:sz="4" w:space="0" w:color="auto"/>
+            </w:tcBorders>
+          </w:tcPr>
+          <w:p>
+            <w:pPr>
+              <w:jc w:val="both"/>
+              <w:rPr>
+                <w:rFonts w:ascii="Times New Roman" w:hAnsi="Times New Roman" w:cs="Times New Roman"/>
+              </w:rPr>
+            </w:pPr>
+          </w:p>
+        </w:tc>
+        <w:tc>
+          <w:tcPr>
+            <w:tcW w:w="1573" w:type="dxa"/>
+            <w:tcBorders>
+              <w:top w:val="single" w:sz="4" w:space="0" w:color="auto"/>
+              <w:left w:val="single" w:sz="4" w:space="0" w:color="auto"/>
+              <w:bottom w:val="single" w:sz="4" w:space="0" w:color="auto"/>
+              <w:right w:val="single" w:sz="4" w:space="0" w:color="auto"/>
+            </w:tcBorders>
+          </w:tcPr>
+          <w:p>
+            <w:pPr>
+              <w:rPr>
+                <w:rFonts w:ascii="Times New Roman" w:hAnsi="Times New Roman" w:cs="Times New Roman"/>
+              </w:rPr>
+            </w:pPr>
+          </w:p>
+        </w:tc>
+      </w:tr>
+      <w:tr>
+        <w:tc>
+          <w:tcPr>
+            <w:tcW w:w="1947" w:type="dxa"/>
+            <w:tcBorders>
+              <w:top w:val="single" w:sz="4" w:space="0" w:color="auto"/>
+              <w:left w:val="single" w:sz="4" w:space="0" w:color="auto"/>
+              <w:bottom w:val="single" w:sz="4" w:space="0" w:color="auto"/>
+              <w:right w:val="single" w:sz="4" w:space="0" w:color="auto"/>
+            </w:tcBorders>
+          </w:tcPr>
+          <w:p>
+            <w:pPr>
+              <w:rPr>
+                <w:rFonts w:ascii="Times New Roman" w:hAnsi="Times New Roman" w:cs="Times New Roman"/>
+              </w:rPr>
+            </w:pPr>
+            <w:r>
+              <w:rPr>
+                <w:rFonts w:ascii="Times New Roman" w:hAnsi="Times New Roman" w:cs="Times New Roman"/>
+              </w:rPr>
+              <w:t>Формирование планов производства</w:t>
+            </w:r>
+          </w:p>
+        </w:tc>
+        <w:tc>
+          <w:tcPr>
+            <w:tcW w:w="1975" w:type="dxa"/>
+            <w:tcBorders>
+              <w:top w:val="single" w:sz="4" w:space="0" w:color="auto"/>
+              <w:left w:val="single" w:sz="4" w:space="0" w:color="auto"/>
+              <w:bottom w:val="single" w:sz="4" w:space="0" w:color="auto"/>
+              <w:right w:val="single" w:sz="4" w:space="0" w:color="auto"/>
+            </w:tcBorders>
+          </w:tcPr>
+          <w:p>
+            <w:pPr>
+              <w:rPr>
+                <w:rFonts w:ascii="Times New Roman" w:hAnsi="Times New Roman" w:cs="Times New Roman"/>
+              </w:rPr>
+            </w:pPr>
+            <w:r>
+              <w:rPr>
+                <w:rFonts w:ascii="Times New Roman" w:hAnsi="Times New Roman" w:cs="Times New Roman"/>
+              </w:rPr>
+              <w:t>Плановые заказы</w:t>
+            </w:r>
+          </w:p>
+        </w:tc>
+        <w:tc>
+          <w:tcPr>
+            <w:tcW w:w="1975" w:type="dxa"/>
+            <w:tcBorders>
+              <w:top w:val="single" w:sz="4" w:space="0" w:color="auto"/>
+              <w:left w:val="single" w:sz="4" w:space="0" w:color="auto"/>
+              <w:bottom w:val="single" w:sz="4" w:space="0" w:color="auto"/>
+              <w:right w:val="single" w:sz="4" w:space="0" w:color="auto"/>
+            </w:tcBorders>
+          </w:tcPr>
+          <w:p>
+            <w:pPr>
+              <w:rPr>
+                <w:rFonts w:ascii="Times New Roman" w:hAnsi="Times New Roman" w:cs="Times New Roman"/>
+              </w:rPr>
+            </w:pPr>
+            <w:r>
+              <w:rPr>
+                <w:rFonts w:ascii="Times New Roman" w:hAnsi="Times New Roman" w:cs="Times New Roman"/>
+              </w:rPr>
+              <w:t>Перспективный производственный план</w:t>
+            </w:r>
+          </w:p>
+        </w:tc>
+        <w:tc>
+          <w:tcPr>
+            <w:tcW w:w="1874" w:type="dxa"/>
+            <w:tcBorders>
+              <w:top w:val="single" w:sz="4" w:space="0" w:color="auto"/>
+              <w:left w:val="single" w:sz="4" w:space="0" w:color="auto"/>
+              <w:bottom w:val="single" w:sz="4" w:space="0" w:color="auto"/>
+              <w:right w:val="single" w:sz="4" w:space="0" w:color="auto"/>
+            </w:tcBorders>
+          </w:tcPr>
+          <w:p>
+            <w:pPr>
+              <w:jc w:val="both"/>
+              <w:rPr>
+                <w:rFonts w:ascii="Times New Roman" w:hAnsi="Times New Roman" w:cs="Times New Roman"/>
+              </w:rPr>
+            </w:pPr>
+            <w:r>
+              <w:rPr>
+                <w:rFonts w:ascii="Times New Roman" w:hAnsi="Times New Roman" w:cs="Times New Roman"/>
+              </w:rPr>
+              <w:t>Сотрудник планово-экономического отдела</w:t>
+            </w:r>
+          </w:p>
+        </w:tc>
+        <w:tc>
+          <w:tcPr>
+            <w:tcW w:w="1573" w:type="dxa"/>
+            <w:tcBorders>
+              <w:top w:val="single" w:sz="4" w:space="0" w:color="auto"/>
+              <w:left w:val="single" w:sz="4" w:space="0" w:color="auto"/>
+              <w:bottom w:val="single" w:sz="4" w:space="0" w:color="auto"/>
+              <w:right w:val="single" w:sz="4" w:space="0" w:color="auto"/>
+            </w:tcBorders>
+          </w:tcPr>
+          <w:p>
+            <w:pPr>
+              <w:rPr>
+                <w:rFonts w:ascii="Times New Roman" w:hAnsi="Times New Roman" w:cs="Times New Roman"/>
+              </w:rPr>
+            </w:pPr>
+            <w:r>
+              <w:rPr>
+                <w:rFonts w:ascii="Times New Roman" w:hAnsi="Times New Roman" w:cs="Times New Roman"/>
+              </w:rPr>
+              <w:t>Правила формирования планов производства</w:t>
+            </w:r>
+          </w:p>
+        </w:tc>
+      </w:tr>
+      <w:tr>
+        <w:tc>
+          <w:tcPr>
+            <w:tcW w:w="1947" w:type="dxa"/>
+            <w:tcBorders>
+              <w:top w:val="single" w:sz="4" w:space="0" w:color="auto"/>
+              <w:left w:val="single" w:sz="4" w:space="0" w:color="auto"/>
+              <w:bottom w:val="single" w:sz="4" w:space="0" w:color="auto"/>
+              <w:right w:val="single" w:sz="4" w:space="0" w:color="auto"/>
+            </w:tcBorders>
+          </w:tcPr>
+          <w:p>
+            <w:pPr>
+              <w:rPr>
+                <w:rFonts w:ascii="Times New Roman" w:hAnsi="Times New Roman" w:cs="Times New Roman"/>
+              </w:rPr>
+            </w:pPr>
+            <w:r>
+              <w:rPr>
+                <w:rFonts w:ascii="Times New Roman" w:hAnsi="Times New Roman" w:cs="Times New Roman"/>
+              </w:rPr>
+              <w:t>Формирование планов производства</w:t>
+            </w:r>
+          </w:p>
+        </w:tc>
+        <w:tc>
+          <w:tcPr>
+            <w:tcW w:w="1975" w:type="dxa"/>
+            <w:tcBorders>
+              <w:top w:val="single" w:sz="4" w:space="0" w:color="auto"/>
+              <w:left w:val="single" w:sz="4" w:space="0" w:color="auto"/>
+              <w:bottom w:val="single" w:sz="4" w:space="0" w:color="auto"/>
+              <w:right w:val="single" w:sz="4" w:space="0" w:color="auto"/>
+            </w:tcBorders>
+          </w:tcPr>
+          <w:p>
+            <w:pPr>
+              <w:rPr>
+                <w:rFonts w:ascii="Times New Roman" w:hAnsi="Times New Roman" w:cs="Times New Roman"/>
+              </w:rPr>
+            </w:pPr>
+            <w:r>
+              <w:rPr>
+                <w:rFonts w:ascii="Times New Roman" w:hAnsi="Times New Roman" w:cs="Times New Roman"/>
+              </w:rPr>
+              <w:t>Производственные заказы</w:t>
+            </w:r>
+          </w:p>
+        </w:tc>
+        <w:tc>
+          <w:tcPr>
+            <w:tcW w:w="1975" w:type="dxa"/>
+            <w:tcBorders>
+              <w:top w:val="single" w:sz="4" w:space="0" w:color="auto"/>
+              <w:left w:val="single" w:sz="4" w:space="0" w:color="auto"/>
+              <w:bottom w:val="single" w:sz="4" w:space="0" w:color="auto"/>
+              <w:right w:val="single" w:sz="4" w:space="0" w:color="auto"/>
+            </w:tcBorders>
+          </w:tcPr>
+          <w:p>
+            <w:pPr>
+              <w:rPr>
+                <w:rFonts w:ascii="Times New Roman" w:hAnsi="Times New Roman" w:cs="Times New Roman"/>
+              </w:rPr>
+            </w:pPr>
+            <w:r>
+              <w:rPr>
+                <w:rFonts w:ascii="Times New Roman" w:hAnsi="Times New Roman" w:cs="Times New Roman"/>
+              </w:rPr>
+              <w:t>Главный календарный план</w:t>
+            </w:r>
+          </w:p>
+        </w:tc>
+        <w:tc>
+          <w:tcPr>
+            <w:tcW w:w="1874" w:type="dxa"/>
+            <w:tcBorders>
+              <w:top w:val="single" w:sz="4" w:space="0" w:color="auto"/>
+              <w:left w:val="single" w:sz="4" w:space="0" w:color="auto"/>
+              <w:bottom w:val="single" w:sz="4" w:space="0" w:color="auto"/>
+              <w:right w:val="single" w:sz="4" w:space="0" w:color="auto"/>
+            </w:tcBorders>
+          </w:tcPr>
+          <w:p>
+            <w:pPr>
+              <w:jc w:val="both"/>
+              <w:rPr>
+                <w:rFonts w:ascii="Times New Roman" w:hAnsi="Times New Roman" w:cs="Times New Roman"/>
+              </w:rPr>
+            </w:pPr>
+          </w:p>
+        </w:tc>
+        <w:tc>
+          <w:tcPr>
+            <w:tcW w:w="1573" w:type="dxa"/>
+            <w:tcBorders>
+              <w:top w:val="single" w:sz="4" w:space="0" w:color="auto"/>
+              <w:left w:val="single" w:sz="4" w:space="0" w:color="auto"/>
+              <w:bottom w:val="single" w:sz="4" w:space="0" w:color="auto"/>
+              <w:right w:val="single" w:sz="4" w:space="0" w:color="auto"/>
+            </w:tcBorders>
+          </w:tcPr>
+          <w:p>
+            <w:pPr>
+              <w:rPr>
+                <w:rFonts w:ascii="Times New Roman" w:hAnsi="Times New Roman" w:cs="Times New Roman"/>
+              </w:rPr>
+            </w:pPr>
+          </w:p>
+        </w:tc>
+      </w:tr>
+      <w:tr>
+        <w:tc>
+          <w:tcPr>
+            <w:tcW w:w="1947" w:type="dxa"/>
+            <w:tcBorders>
+              <w:top w:val="single" w:sz="4" w:space="0" w:color="auto"/>
+              <w:left w:val="single" w:sz="4" w:space="0" w:color="auto"/>
+              <w:bottom w:val="single" w:sz="4" w:space="0" w:color="auto"/>
+              <w:right w:val="single" w:sz="4" w:space="0" w:color="auto"/>
+            </w:tcBorders>
+          </w:tcPr>
+          <w:p>
+            <w:pPr>
+              <w:rPr>
+                <w:rFonts w:ascii="Times New Roman" w:hAnsi="Times New Roman" w:cs="Times New Roman"/>
+              </w:rPr>
+            </w:pPr>
+            <w:r>
+              <w:rPr>
+                <w:rFonts w:ascii="Times New Roman" w:hAnsi="Times New Roman" w:cs="Times New Roman"/>
+              </w:rPr>
+              <w:t>Формирование планов производства</w:t>
+            </w:r>
+          </w:p>
+        </w:tc>
+        <w:tc>
+          <w:tcPr>
+            <w:tcW w:w="1975" w:type="dxa"/>
+            <w:tcBorders>
+              <w:top w:val="single" w:sz="4" w:space="0" w:color="auto"/>
+              <w:left w:val="single" w:sz="4" w:space="0" w:color="auto"/>
+              <w:bottom w:val="single" w:sz="4" w:space="0" w:color="auto"/>
+              <w:right w:val="single" w:sz="4" w:space="0" w:color="auto"/>
+            </w:tcBorders>
+          </w:tcPr>
+          <w:p>
+            <w:pPr>
+              <w:rPr>
+                <w:rFonts w:ascii="Times New Roman" w:hAnsi="Times New Roman" w:cs="Times New Roman"/>
+              </w:rPr>
+            </w:pPr>
+            <w:r>
+              <w:rPr>
+                <w:rFonts w:ascii="Times New Roman" w:hAnsi="Times New Roman" w:cs="Times New Roman"/>
+              </w:rPr>
+              <w:t>Нормативные потребности по заказам</w:t>
+            </w:r>
+          </w:p>
+        </w:tc>
+        <w:tc>
+          <w:tcPr>
+            <w:tcW w:w="1975" w:type="dxa"/>
+            <w:tcBorders>
+              <w:top w:val="single" w:sz="4" w:space="0" w:color="auto"/>
+              <w:left w:val="single" w:sz="4" w:space="0" w:color="auto"/>
+              <w:bottom w:val="single" w:sz="4" w:space="0" w:color="auto"/>
+              <w:right w:val="single" w:sz="4" w:space="0" w:color="auto"/>
+            </w:tcBorders>
+          </w:tcPr>
+          <w:p>
+            <w:pPr>
+              <w:rPr>
+                <w:rFonts w:ascii="Times New Roman" w:hAnsi="Times New Roman" w:cs="Times New Roman"/>
+              </w:rPr>
+            </w:pPr>
+            <w:r>
+              <w:rPr>
+                <w:rFonts w:ascii="Times New Roman" w:hAnsi="Times New Roman" w:cs="Times New Roman"/>
+              </w:rPr>
+              <w:t>Номенклатурный производственный план на месяц</w:t>
+            </w:r>
+          </w:p>
+        </w:tc>
+        <w:tc>
+          <w:tcPr>
+            <w:tcW w:w="1874" w:type="dxa"/>
+            <w:tcBorders>
+              <w:top w:val="single" w:sz="4" w:space="0" w:color="auto"/>
+              <w:left w:val="single" w:sz="4" w:space="0" w:color="auto"/>
+              <w:bottom w:val="single" w:sz="4" w:space="0" w:color="auto"/>
+              <w:right w:val="single" w:sz="4" w:space="0" w:color="auto"/>
+            </w:tcBorders>
+          </w:tcPr>
+          <w:p>
+            <w:pPr>
+              <w:jc w:val="both"/>
+              <w:rPr>
+                <w:rFonts w:ascii="Times New Roman" w:hAnsi="Times New Roman" w:cs="Times New Roman"/>
+              </w:rPr>
+            </w:pPr>
+          </w:p>
+        </w:tc>
+        <w:tc>
+          <w:tcPr>
+            <w:tcW w:w="1573" w:type="dxa"/>
+            <w:tcBorders>
+              <w:top w:val="single" w:sz="4" w:space="0" w:color="auto"/>
+              <w:left w:val="single" w:sz="4" w:space="0" w:color="auto"/>
+              <w:bottom w:val="single" w:sz="4" w:space="0" w:color="auto"/>
+              <w:right w:val="single" w:sz="4" w:space="0" w:color="auto"/>
+            </w:tcBorders>
+          </w:tcPr>
+          <w:p>
+            <w:pPr>
+              <w:rPr>
+                <w:rFonts w:ascii="Times New Roman" w:hAnsi="Times New Roman" w:cs="Times New Roman"/>
+              </w:rPr>
+            </w:pPr>
+          </w:p>
+        </w:tc>
+      </w:tr>
+      <w:tr>
+        <w:tc>
+          <w:tcPr>
+            <w:tcW w:w="1947" w:type="dxa"/>
+            <w:tcBorders>
+              <w:top w:val="single" w:sz="4" w:space="0" w:color="auto"/>
+              <w:left w:val="single" w:sz="4" w:space="0" w:color="auto"/>
+              <w:bottom w:val="single" w:sz="4" w:space="0" w:color="auto"/>
+              <w:right w:val="single" w:sz="4" w:space="0" w:color="auto"/>
+            </w:tcBorders>
+          </w:tcPr>
+          <w:p>
+            <w:pPr>
+              <w:rPr>
+                <w:rFonts w:ascii="Times New Roman" w:hAnsi="Times New Roman" w:cs="Times New Roman"/>
+              </w:rPr>
+            </w:pPr>
+            <w:bookmarkStart w:id="0" w:name="_Hlk178495312"/>
+            <w:r>
+              <w:rPr>
+                <w:rFonts w:ascii="Times New Roman" w:hAnsi="Times New Roman" w:cs="Times New Roman"/>
+              </w:rPr>
+              <w:t>Расчет потребностей на план</w:t>
+            </w:r>
+          </w:p>
+        </w:tc>
+        <w:tc>
+          <w:tcPr>
+            <w:tcW w:w="1975" w:type="dxa"/>
+            <w:tcBorders>
+              <w:top w:val="single" w:sz="4" w:space="0" w:color="auto"/>
+              <w:left w:val="single" w:sz="4" w:space="0" w:color="auto"/>
+              <w:bottom w:val="single" w:sz="4" w:space="0" w:color="auto"/>
+              <w:right w:val="single" w:sz="4" w:space="0" w:color="auto"/>
+            </w:tcBorders>
+          </w:tcPr>
+          <w:p>
+            <w:pPr>
+              <w:rPr>
+                <w:rFonts w:ascii="Times New Roman" w:hAnsi="Times New Roman" w:cs="Times New Roman"/>
+              </w:rPr>
+            </w:pPr>
+            <w:r>
+              <w:rPr>
+                <w:rFonts w:ascii="Times New Roman" w:hAnsi="Times New Roman" w:cs="Times New Roman"/>
+              </w:rPr>
+              <w:t>Перспективный производственный план</w:t>
+            </w:r>
+          </w:p>
+        </w:tc>
+        <w:tc>
+          <w:tcPr>
+            <w:tcW w:w="1975" w:type="dxa"/>
+            <w:tcBorders>
+              <w:top w:val="single" w:sz="4" w:space="0" w:color="auto"/>
+              <w:left w:val="single" w:sz="4" w:space="0" w:color="auto"/>
+              <w:bottom w:val="single" w:sz="4" w:space="0" w:color="auto"/>
+              <w:right w:val="single" w:sz="4" w:space="0" w:color="auto"/>
+            </w:tcBorders>
+          </w:tcPr>
+          <w:p>
+            <w:pPr>
+              <w:rPr>
+                <w:rFonts w:ascii="Times New Roman" w:hAnsi="Times New Roman" w:cs="Times New Roman"/>
+              </w:rPr>
+            </w:pPr>
+            <w:r>
+              <w:rPr>
+                <w:rFonts w:ascii="Times New Roman" w:hAnsi="Times New Roman" w:cs="Times New Roman"/>
+              </w:rPr>
+              <w:t>Сводная трудоемкость по цехам на план</w:t>
+            </w:r>
+          </w:p>
+        </w:tc>
+        <w:tc>
+          <w:tcPr>
+            <w:tcW w:w="1874" w:type="dxa"/>
+            <w:tcBorders>
+              <w:top w:val="single" w:sz="4" w:space="0" w:color="auto"/>
+              <w:left w:val="single" w:sz="4" w:space="0" w:color="auto"/>
+              <w:bottom w:val="single" w:sz="4" w:space="0" w:color="auto"/>
+              <w:right w:val="single" w:sz="4" w:space="0" w:color="auto"/>
+            </w:tcBorders>
+          </w:tcPr>
+          <w:p>
+            <w:pPr>
+              <w:jc w:val="both"/>
+              <w:rPr>
+                <w:rFonts w:ascii="Times New Roman" w:hAnsi="Times New Roman" w:cs="Times New Roman"/>
+              </w:rPr>
+            </w:pPr>
+            <w:r>
+              <w:rPr>
+                <w:rFonts w:ascii="Times New Roman" w:hAnsi="Times New Roman" w:cs="Times New Roman"/>
+              </w:rPr>
+              <w:t>Сотрудник планово-экономического отдела</w:t>
+            </w:r>
+          </w:p>
+        </w:tc>
+        <w:tc>
+          <w:tcPr>
+            <w:tcW w:w="1573" w:type="dxa"/>
+            <w:tcBorders>
+              <w:top w:val="single" w:sz="4" w:space="0" w:color="auto"/>
+              <w:left w:val="single" w:sz="4" w:space="0" w:color="auto"/>
+              <w:bottom w:val="single" w:sz="4" w:space="0" w:color="auto"/>
+              <w:right w:val="single" w:sz="4" w:space="0" w:color="auto"/>
+            </w:tcBorders>
+          </w:tcPr>
+          <w:p>
+            <w:pPr>
+              <w:rPr>
+                <w:rFonts w:ascii="Times New Roman" w:hAnsi="Times New Roman" w:cs="Times New Roman"/>
+              </w:rPr>
+            </w:pPr>
+            <w:r>
+              <w:rPr>
+                <w:rFonts w:ascii="Times New Roman" w:hAnsi="Times New Roman" w:cs="Times New Roman"/>
+              </w:rPr>
+              <w:t>Правила формирования планов производства</w:t>
+            </w:r>
+          </w:p>
+        </w:tc>
+      </w:tr>
+      <w:tr>
+        <w:tc>
+          <w:tcPr>
+            <w:tcW w:w="1947" w:type="dxa"/>
+            <w:tcBorders>
+              <w:top w:val="single" w:sz="4" w:space="0" w:color="auto"/>
+              <w:left w:val="single" w:sz="4" w:space="0" w:color="auto"/>
+              <w:bottom w:val="single" w:sz="4" w:space="0" w:color="auto"/>
+              <w:right w:val="single" w:sz="4" w:space="0" w:color="auto"/>
+            </w:tcBorders>
+          </w:tcPr>
+          <w:p>
+            <w:pPr>
+              <w:rPr>
+                <w:rFonts w:ascii="Times New Roman" w:hAnsi="Times New Roman" w:cs="Times New Roman"/>
+              </w:rPr>
+            </w:pPr>
+            <w:r>
+              <w:rPr>
+                <w:rFonts w:ascii="Times New Roman" w:hAnsi="Times New Roman" w:cs="Times New Roman"/>
+              </w:rPr>
+              <w:lastRenderedPageBreak/>
+              <w:t>Расчет потребностей на план</w:t>
+            </w:r>
+          </w:p>
+        </w:tc>
+        <w:tc>
+          <w:tcPr>
+            <w:tcW w:w="1975" w:type="dxa"/>
+            <w:tcBorders>
+              <w:top w:val="single" w:sz="4" w:space="0" w:color="auto"/>
+              <w:left w:val="single" w:sz="4" w:space="0" w:color="auto"/>
+              <w:bottom w:val="single" w:sz="4" w:space="0" w:color="auto"/>
+              <w:right w:val="single" w:sz="4" w:space="0" w:color="auto"/>
+            </w:tcBorders>
+          </w:tcPr>
+          <w:p>
+            <w:pPr>
+              <w:rPr>
+                <w:rFonts w:ascii="Times New Roman" w:hAnsi="Times New Roman" w:cs="Times New Roman"/>
+              </w:rPr>
+            </w:pPr>
+            <w:r>
+              <w:rPr>
+                <w:rFonts w:ascii="Times New Roman" w:hAnsi="Times New Roman" w:cs="Times New Roman"/>
+              </w:rPr>
+              <w:t>Главный календарный план</w:t>
+            </w:r>
+          </w:p>
+        </w:tc>
+        <w:tc>
+          <w:tcPr>
+            <w:tcW w:w="1975" w:type="dxa"/>
+            <w:tcBorders>
+              <w:top w:val="single" w:sz="4" w:space="0" w:color="auto"/>
+              <w:left w:val="single" w:sz="4" w:space="0" w:color="auto"/>
+              <w:bottom w:val="single" w:sz="4" w:space="0" w:color="auto"/>
+              <w:right w:val="single" w:sz="4" w:space="0" w:color="auto"/>
+            </w:tcBorders>
+          </w:tcPr>
+          <w:p>
+            <w:pPr>
+              <w:rPr>
+                <w:rFonts w:ascii="Times New Roman" w:hAnsi="Times New Roman" w:cs="Times New Roman"/>
+              </w:rPr>
+            </w:pPr>
+            <w:r>
+              <w:rPr>
+                <w:rFonts w:ascii="Times New Roman" w:hAnsi="Times New Roman" w:cs="Times New Roman"/>
+              </w:rPr>
+              <w:t>Сводная потребность в материалах по цехам</w:t>
+            </w:r>
+          </w:p>
+        </w:tc>
+        <w:tc>
+          <w:tcPr>
+            <w:tcW w:w="1874" w:type="dxa"/>
+            <w:tcBorders>
+              <w:top w:val="single" w:sz="4" w:space="0" w:color="auto"/>
+              <w:left w:val="single" w:sz="4" w:space="0" w:color="auto"/>
+              <w:bottom w:val="single" w:sz="4" w:space="0" w:color="auto"/>
+              <w:right w:val="single" w:sz="4" w:space="0" w:color="auto"/>
+            </w:tcBorders>
+          </w:tcPr>
+          <w:p>
+            <w:pPr>
+              <w:jc w:val="both"/>
+              <w:rPr>
+                <w:rFonts w:ascii="Times New Roman" w:hAnsi="Times New Roman" w:cs="Times New Roman"/>
+              </w:rPr>
+            </w:pPr>
+          </w:p>
+        </w:tc>
+        <w:tc>
+          <w:tcPr>
+            <w:tcW w:w="1573" w:type="dxa"/>
+            <w:tcBorders>
+              <w:top w:val="single" w:sz="4" w:space="0" w:color="auto"/>
+              <w:left w:val="single" w:sz="4" w:space="0" w:color="auto"/>
+              <w:bottom w:val="single" w:sz="4" w:space="0" w:color="auto"/>
+              <w:right w:val="single" w:sz="4" w:space="0" w:color="auto"/>
+            </w:tcBorders>
+          </w:tcPr>
+          <w:p>
+            <w:pPr>
+              <w:rPr>
+                <w:rFonts w:ascii="Times New Roman" w:hAnsi="Times New Roman" w:cs="Times New Roman"/>
+              </w:rPr>
+            </w:pPr>
+          </w:p>
+        </w:tc>
+      </w:tr>
+      <w:bookmarkEnd w:id="0"/>
+      <w:tr>
+        <w:tc>
+          <w:tcPr>
+            <w:tcW w:w="1947" w:type="dxa"/>
+            <w:tcBorders>
+              <w:top w:val="single" w:sz="4" w:space="0" w:color="auto"/>
+              <w:left w:val="single" w:sz="4" w:space="0" w:color="auto"/>
+              <w:bottom w:val="single" w:sz="4" w:space="0" w:color="auto"/>
+              <w:right w:val="single" w:sz="4" w:space="0" w:color="auto"/>
+            </w:tcBorders>
+          </w:tcPr>
+          <w:p>
+            <w:pPr>
+              <w:rPr>
+                <w:rFonts w:ascii="Times New Roman" w:hAnsi="Times New Roman" w:cs="Times New Roman"/>
+              </w:rPr>
+            </w:pPr>
+            <w:r>
+              <w:rPr>
+                <w:rFonts w:ascii="Times New Roman" w:hAnsi="Times New Roman" w:cs="Times New Roman"/>
+              </w:rPr>
+              <w:t>Расчет потребностей на план</w:t>
+            </w:r>
+          </w:p>
+        </w:tc>
+        <w:tc>
+          <w:tcPr>
+            <w:tcW w:w="1975" w:type="dxa"/>
+            <w:tcBorders>
+              <w:top w:val="single" w:sz="4" w:space="0" w:color="auto"/>
+              <w:left w:val="single" w:sz="4" w:space="0" w:color="auto"/>
+              <w:bottom w:val="single" w:sz="4" w:space="0" w:color="auto"/>
+              <w:right w:val="single" w:sz="4" w:space="0" w:color="auto"/>
+            </w:tcBorders>
+          </w:tcPr>
+          <w:p>
+            <w:pPr>
+              <w:rPr>
+                <w:rFonts w:ascii="Times New Roman" w:hAnsi="Times New Roman" w:cs="Times New Roman"/>
+              </w:rPr>
+            </w:pPr>
+            <w:r>
+              <w:rPr>
+                <w:rFonts w:ascii="Times New Roman" w:hAnsi="Times New Roman" w:cs="Times New Roman"/>
+              </w:rPr>
+              <w:t>Номенклатурный производственный план на месяц</w:t>
+            </w:r>
+          </w:p>
+        </w:tc>
+        <w:tc>
+          <w:tcPr>
+            <w:tcW w:w="1975" w:type="dxa"/>
+            <w:tcBorders>
+              <w:top w:val="single" w:sz="4" w:space="0" w:color="auto"/>
+              <w:left w:val="single" w:sz="4" w:space="0" w:color="auto"/>
+              <w:bottom w:val="single" w:sz="4" w:space="0" w:color="auto"/>
+              <w:right w:val="single" w:sz="4" w:space="0" w:color="auto"/>
+            </w:tcBorders>
+          </w:tcPr>
+          <w:p>
+            <w:pPr>
+              <w:rPr>
+                <w:rFonts w:ascii="Times New Roman" w:hAnsi="Times New Roman" w:cs="Times New Roman"/>
+              </w:rPr>
+            </w:pPr>
+          </w:p>
+        </w:tc>
+        <w:tc>
+          <w:tcPr>
+            <w:tcW w:w="1874" w:type="dxa"/>
+            <w:tcBorders>
+              <w:top w:val="single" w:sz="4" w:space="0" w:color="auto"/>
+              <w:left w:val="single" w:sz="4" w:space="0" w:color="auto"/>
+              <w:bottom w:val="single" w:sz="4" w:space="0" w:color="auto"/>
+              <w:right w:val="single" w:sz="4" w:space="0" w:color="auto"/>
+            </w:tcBorders>
+          </w:tcPr>
+          <w:p>
+            <w:pPr>
+              <w:jc w:val="both"/>
+              <w:rPr>
+                <w:rFonts w:ascii="Times New Roman" w:hAnsi="Times New Roman" w:cs="Times New Roman"/>
+              </w:rPr>
+            </w:pPr>
+          </w:p>
+        </w:tc>
+        <w:tc>
+          <w:tcPr>
+            <w:tcW w:w="1573" w:type="dxa"/>
             <w:tcBorders>
               <w:top w:val="single" w:sz="4" w:space="0" w:color="auto"/>
               <w:left w:val="single" w:sz="4" w:space="0" w:color="auto"/>
@@ -2928,28 +4528,6 @@
         </w:tc>
       </w:tr>
     </w:tbl>
-    <w:p>
-      <w:pPr>
-        <w:spacing w:before="240"/>
-        <w:jc w:val="right"/>
-        <w:rPr>
-          <w:rFonts w:ascii="Times New Roman" w:hAnsi="Times New Roman" w:cs="Times New Roman"/>
-          <w:sz w:val="28"/>
-          <w:szCs w:val="28"/>
-        </w:rPr>
-      </w:pPr>
-    </w:p>
-    <w:p>
-      <w:pPr>
-        <w:spacing w:before="240"/>
-        <w:jc w:val="right"/>
-        <w:rPr>
-          <w:rFonts w:ascii="Times New Roman" w:hAnsi="Times New Roman" w:cs="Times New Roman"/>
-          <w:sz w:val="28"/>
-          <w:szCs w:val="28"/>
-        </w:rPr>
-      </w:pPr>
-    </w:p>
     <w:p>
       <w:pPr>
         <w:spacing w:before="240"/>
@@ -2968,7 +4546,6 @@
           <w:sz w:val="28"/>
           <w:szCs w:val="28"/>
         </w:rPr>
-        <w:lastRenderedPageBreak/>
         <w:t xml:space="preserve">Таблица 2 </w:t>
       </w:r>
       <w:r>
@@ -3614,7 +5191,64 @@
                 <w:rFonts w:ascii="Times New Roman" w:hAnsi="Times New Roman" w:cs="Times New Roman"/>
                 <w:i/>
               </w:rPr>
-              <w:t>Маршрутные пооперационные процессы</w:t>
+              <w:t>Сводная трудоемкость по цехам на план</w:t>
+            </w:r>
+          </w:p>
+        </w:tc>
+        <w:tc>
+          <w:tcPr>
+            <w:tcW w:w="4961" w:type="dxa"/>
+            <w:tcBorders>
+              <w:top w:val="single" w:sz="4" w:space="0" w:color="auto"/>
+              <w:left w:val="single" w:sz="4" w:space="0" w:color="auto"/>
+              <w:bottom w:val="single" w:sz="4" w:space="0" w:color="auto"/>
+              <w:right w:val="single" w:sz="4" w:space="0" w:color="auto"/>
+            </w:tcBorders>
+          </w:tcPr>
+          <w:p>
+            <w:pPr>
+              <w:spacing w:line="360" w:lineRule="auto"/>
+              <w:jc w:val="both"/>
+              <w:rPr>
+                <w:rFonts w:ascii="Times New Roman" w:hAnsi="Times New Roman" w:cs="Times New Roman"/>
+                <w:i/>
+              </w:rPr>
+            </w:pPr>
+            <w:r>
+              <w:rPr>
+                <w:rFonts w:ascii="Times New Roman" w:hAnsi="Times New Roman" w:cs="Times New Roman"/>
+                <w:i/>
+              </w:rPr>
+              <w:t>Связь по входу</w:t>
+            </w:r>
+          </w:p>
+        </w:tc>
+      </w:tr>
+      <w:tr>
+        <w:tc>
+          <w:tcPr>
+            <w:tcW w:w="4390" w:type="dxa"/>
+            <w:tcBorders>
+              <w:top w:val="single" w:sz="4" w:space="0" w:color="auto"/>
+              <w:left w:val="single" w:sz="4" w:space="0" w:color="auto"/>
+              <w:bottom w:val="single" w:sz="4" w:space="0" w:color="auto"/>
+              <w:right w:val="single" w:sz="4" w:space="0" w:color="auto"/>
+            </w:tcBorders>
+          </w:tcPr>
+          <w:p>
+            <w:pPr>
+              <w:jc w:val="both"/>
+              <w:rPr>
+                <w:rFonts w:ascii="Times New Roman" w:hAnsi="Times New Roman" w:cs="Times New Roman"/>
+                <w:i/>
+              </w:rPr>
+            </w:pPr>
+            <w:r>
+              <w:rPr>
+                <w:rFonts w:ascii="Times New Roman" w:hAnsi="Times New Roman" w:cs="Times New Roman"/>
+                <w:i/>
+              </w:rPr>
+              <w:t>Сводная потребность в материалах по цехам</w:t>
             </w:r>
           </w:p>
         </w:tc>
@@ -4423,11 +6057,10 @@
             <w:r>
               <w:rPr>
                 <w:rFonts w:ascii="Times New Roman" w:hAnsi="Times New Roman" w:cs="Times New Roman"/>
-                <w:bCs/>
-                <w:sz w:val="24"/>
-                <w:szCs w:val="24"/>
-              </w:rPr>
-              <w:t>Вход</w:t>
+                <w:sz w:val="24"/>
+                <w:szCs w:val="24"/>
+              </w:rPr>
+              <w:t>Выход</w:t>
             </w:r>
           </w:p>
         </w:tc>
@@ -4443,19 +6076,21 @@
           </w:tcPr>
           <w:p>
             <w:pPr>
-              <w:rPr>
-                <w:rFonts w:ascii="Times New Roman" w:hAnsi="Times New Roman" w:cs="Times New Roman"/>
-                <w:sz w:val="24"/>
-                <w:szCs w:val="24"/>
-              </w:rPr>
-            </w:pPr>
-            <w:r>
-              <w:rPr>
-                <w:rFonts w:ascii="Times New Roman" w:hAnsi="Times New Roman" w:cs="Times New Roman"/>
-                <w:sz w:val="24"/>
-                <w:szCs w:val="24"/>
-              </w:rPr>
-              <w:t>Данные о фактическом выполнении производственной программы</w:t>
+              <w:spacing w:line="360" w:lineRule="auto"/>
+              <w:jc w:val="both"/>
+              <w:rPr>
+                <w:rFonts w:ascii="Times New Roman" w:hAnsi="Times New Roman" w:cs="Times New Roman"/>
+                <w:sz w:val="24"/>
+                <w:szCs w:val="24"/>
+              </w:rPr>
+            </w:pPr>
+            <w:r>
+              <w:rPr>
+                <w:rFonts w:ascii="Times New Roman" w:hAnsi="Times New Roman" w:cs="Times New Roman"/>
+                <w:sz w:val="24"/>
+                <w:szCs w:val="24"/>
+              </w:rPr>
+              <w:t>Трудоемкость операций</w:t>
             </w:r>
           </w:p>
         </w:tc>
@@ -4508,198 +6143,18 @@
               <w:jc w:val="both"/>
               <w:rPr>
                 <w:rFonts w:ascii="Times New Roman" w:hAnsi="Times New Roman" w:cs="Times New Roman"/>
-                <w:b/>
-                <w:sz w:val="24"/>
-                <w:szCs w:val="24"/>
-              </w:rPr>
-            </w:pPr>
-            <w:r>
-              <w:rPr>
-                <w:rFonts w:ascii="Times New Roman" w:hAnsi="Times New Roman" w:cs="Times New Roman"/>
-                <w:bCs/>
-                <w:sz w:val="24"/>
-                <w:szCs w:val="24"/>
-              </w:rPr>
-              <w:t>Вход</w:t>
-            </w:r>
-          </w:p>
-        </w:tc>
-        <w:tc>
-          <w:tcPr>
-            <w:tcW w:w="3115" w:type="dxa"/>
-            <w:tcBorders>
-              <w:top w:val="single" w:sz="4" w:space="0" w:color="auto"/>
-              <w:left w:val="single" w:sz="4" w:space="0" w:color="auto"/>
-              <w:bottom w:val="single" w:sz="4" w:space="0" w:color="auto"/>
-              <w:right w:val="single" w:sz="4" w:space="0" w:color="auto"/>
-            </w:tcBorders>
-          </w:tcPr>
-          <w:p>
-            <w:pPr>
-              <w:rPr>
-                <w:rFonts w:ascii="Times New Roman" w:hAnsi="Times New Roman" w:cs="Times New Roman"/>
-                <w:sz w:val="24"/>
-                <w:szCs w:val="24"/>
-              </w:rPr>
-            </w:pPr>
-            <w:r>
-              <w:rPr>
-                <w:rFonts w:ascii="Times New Roman" w:hAnsi="Times New Roman" w:cs="Times New Roman"/>
-                <w:sz w:val="24"/>
-                <w:szCs w:val="24"/>
-              </w:rPr>
-              <w:t>Перспективный план продаж</w:t>
-            </w:r>
-          </w:p>
-        </w:tc>
-        <w:tc>
-          <w:tcPr>
-            <w:tcW w:w="3115" w:type="dxa"/>
-            <w:tcBorders>
-              <w:top w:val="single" w:sz="4" w:space="0" w:color="auto"/>
-              <w:left w:val="single" w:sz="4" w:space="0" w:color="auto"/>
-              <w:bottom w:val="single" w:sz="4" w:space="0" w:color="auto"/>
-              <w:right w:val="single" w:sz="4" w:space="0" w:color="auto"/>
-            </w:tcBorders>
-            <w:hideMark/>
-          </w:tcPr>
-          <w:p>
-            <w:pPr>
-              <w:spacing w:line="360" w:lineRule="auto"/>
-              <w:rPr>
-                <w:rFonts w:ascii="Times New Roman" w:hAnsi="Times New Roman" w:cs="Times New Roman"/>
-                <w:b/>
-                <w:sz w:val="24"/>
-                <w:szCs w:val="24"/>
-              </w:rPr>
-            </w:pPr>
-            <w:r>
-              <w:rPr>
-                <w:rFonts w:ascii="Times New Roman" w:hAnsi="Times New Roman" w:cs="Times New Roman"/>
-                <w:sz w:val="24"/>
-                <w:szCs w:val="24"/>
-              </w:rPr>
-              <w:t>информационный</w:t>
-            </w:r>
-          </w:p>
-        </w:tc>
-      </w:tr>
-      <w:tr>
-        <w:tc>
-          <w:tcPr>
-            <w:tcW w:w="3114" w:type="dxa"/>
-            <w:tcBorders>
-              <w:top w:val="single" w:sz="4" w:space="0" w:color="auto"/>
-              <w:left w:val="single" w:sz="4" w:space="0" w:color="auto"/>
-              <w:bottom w:val="single" w:sz="4" w:space="0" w:color="auto"/>
-              <w:right w:val="single" w:sz="4" w:space="0" w:color="auto"/>
-            </w:tcBorders>
-          </w:tcPr>
-          <w:p>
-            <w:pPr>
-              <w:spacing w:line="360" w:lineRule="auto"/>
-              <w:jc w:val="both"/>
-              <w:rPr>
-                <w:rFonts w:ascii="Times New Roman" w:hAnsi="Times New Roman" w:cs="Times New Roman"/>
-                <w:b/>
-                <w:sz w:val="24"/>
-                <w:szCs w:val="24"/>
-              </w:rPr>
-            </w:pPr>
-            <w:r>
-              <w:rPr>
-                <w:rFonts w:ascii="Times New Roman" w:hAnsi="Times New Roman" w:cs="Times New Roman"/>
-                <w:bCs/>
-                <w:sz w:val="24"/>
-                <w:szCs w:val="24"/>
-              </w:rPr>
-              <w:t>Вход</w:t>
-            </w:r>
-          </w:p>
-        </w:tc>
-        <w:tc>
-          <w:tcPr>
-            <w:tcW w:w="3115" w:type="dxa"/>
-            <w:tcBorders>
-              <w:top w:val="single" w:sz="4" w:space="0" w:color="auto"/>
-              <w:left w:val="single" w:sz="4" w:space="0" w:color="auto"/>
-              <w:bottom w:val="single" w:sz="4" w:space="0" w:color="auto"/>
-              <w:right w:val="single" w:sz="4" w:space="0" w:color="auto"/>
-            </w:tcBorders>
-          </w:tcPr>
-          <w:p>
-            <w:pPr>
-              <w:spacing w:line="360" w:lineRule="auto"/>
-              <w:jc w:val="both"/>
-              <w:rPr>
-                <w:rFonts w:ascii="Times New Roman" w:hAnsi="Times New Roman" w:cs="Times New Roman"/>
-                <w:sz w:val="24"/>
-                <w:szCs w:val="24"/>
-              </w:rPr>
-            </w:pPr>
-            <w:r>
-              <w:rPr>
-                <w:rFonts w:ascii="Times New Roman" w:hAnsi="Times New Roman" w:cs="Times New Roman"/>
-                <w:sz w:val="24"/>
-                <w:szCs w:val="24"/>
-              </w:rPr>
-              <w:t>Данные по договорам продажи</w:t>
-            </w:r>
-          </w:p>
-        </w:tc>
-        <w:tc>
-          <w:tcPr>
-            <w:tcW w:w="3115" w:type="dxa"/>
-            <w:tcBorders>
-              <w:top w:val="single" w:sz="4" w:space="0" w:color="auto"/>
-              <w:left w:val="single" w:sz="4" w:space="0" w:color="auto"/>
-              <w:bottom w:val="single" w:sz="4" w:space="0" w:color="auto"/>
-              <w:right w:val="single" w:sz="4" w:space="0" w:color="auto"/>
-            </w:tcBorders>
-            <w:hideMark/>
-          </w:tcPr>
-          <w:p>
-            <w:pPr>
-              <w:spacing w:line="360" w:lineRule="auto"/>
-              <w:rPr>
-                <w:rFonts w:ascii="Times New Roman" w:hAnsi="Times New Roman" w:cs="Times New Roman"/>
-                <w:b/>
-                <w:sz w:val="24"/>
-                <w:szCs w:val="24"/>
-              </w:rPr>
-            </w:pPr>
-            <w:r>
-              <w:rPr>
-                <w:rFonts w:ascii="Times New Roman" w:hAnsi="Times New Roman" w:cs="Times New Roman"/>
-                <w:sz w:val="24"/>
-                <w:szCs w:val="24"/>
-              </w:rPr>
-              <w:t>информационный</w:t>
-            </w:r>
-          </w:p>
-        </w:tc>
-      </w:tr>
-      <w:tr>
-        <w:tc>
-          <w:tcPr>
-            <w:tcW w:w="3114" w:type="dxa"/>
-            <w:tcBorders>
-              <w:top w:val="single" w:sz="4" w:space="0" w:color="auto"/>
-              <w:left w:val="single" w:sz="4" w:space="0" w:color="auto"/>
-              <w:bottom w:val="single" w:sz="4" w:space="0" w:color="auto"/>
-              <w:right w:val="single" w:sz="4" w:space="0" w:color="auto"/>
-            </w:tcBorders>
-          </w:tcPr>
-          <w:p>
-            <w:pPr>
-              <w:spacing w:line="360" w:lineRule="auto"/>
-              <w:jc w:val="both"/>
-              <w:rPr>
-                <w:rFonts w:ascii="Times New Roman" w:hAnsi="Times New Roman" w:cs="Times New Roman"/>
-                <w:sz w:val="24"/>
-                <w:szCs w:val="24"/>
-              </w:rPr>
-            </w:pPr>
+                <w:sz w:val="24"/>
+                <w:szCs w:val="24"/>
+              </w:rPr>
+            </w:pPr>
+            <w:r>
+              <w:rPr>
+                <w:rFonts w:ascii="Times New Roman" w:hAnsi="Times New Roman" w:cs="Times New Roman"/>
+                <w:sz w:val="24"/>
+                <w:szCs w:val="24"/>
+              </w:rPr>
+              <w:t>Внутренний поток</w:t>
+            </w:r>
           </w:p>
         </w:tc>
         <w:tc>
@@ -4725,6 +6180,14 @@
                 <w:szCs w:val="24"/>
               </w:rPr>
             </w:pPr>
+            <w:r>
+              <w:rPr>
+                <w:rFonts w:ascii="Times New Roman" w:hAnsi="Times New Roman" w:cs="Times New Roman"/>
+                <w:sz w:val="24"/>
+                <w:szCs w:val="24"/>
+              </w:rPr>
+              <w:t>Трудоемкость операций</w:t>
+            </w:r>
           </w:p>
         </w:tc>
         <w:tc>
@@ -4781,6 +6244,15 @@
                 <w:szCs w:val="24"/>
               </w:rPr>
             </w:pPr>
+            <w:r>
+              <w:rPr>
+                <w:rFonts w:ascii="Times New Roman" w:hAnsi="Times New Roman" w:cs="Times New Roman"/>
+                <w:bCs/>
+                <w:sz w:val="24"/>
+                <w:szCs w:val="24"/>
+              </w:rPr>
+              <w:t>Вход</w:t>
+            </w:r>
           </w:p>
         </w:tc>
         <w:tc>
@@ -4803,6 +6275,14 @@
                 <w:szCs w:val="24"/>
               </w:rPr>
             </w:pPr>
+            <w:r>
+              <w:rPr>
+                <w:rFonts w:ascii="Times New Roman" w:hAnsi="Times New Roman" w:cs="Times New Roman"/>
+                <w:sz w:val="24"/>
+                <w:szCs w:val="24"/>
+              </w:rPr>
+              <w:t>Трудоемкость операций</w:t>
+            </w:r>
           </w:p>
         </w:tc>
         <w:tc>
@@ -4858,6 +6338,14 @@
                 <w:szCs w:val="24"/>
               </w:rPr>
             </w:pPr>
+            <w:r>
+              <w:rPr>
+                <w:rFonts w:ascii="Times New Roman" w:hAnsi="Times New Roman" w:cs="Times New Roman"/>
+                <w:sz w:val="24"/>
+                <w:szCs w:val="24"/>
+              </w:rPr>
+              <w:t>Выход</w:t>
+            </w:r>
           </w:p>
         </w:tc>
         <w:tc>
@@ -4880,6 +6368,14 @@
                 <w:szCs w:val="24"/>
               </w:rPr>
             </w:pPr>
+            <w:r>
+              <w:rPr>
+                <w:rFonts w:ascii="Times New Roman" w:hAnsi="Times New Roman" w:cs="Times New Roman"/>
+                <w:sz w:val="24"/>
+                <w:szCs w:val="24"/>
+              </w:rPr>
+              <w:t>Нормы расхода материалов</w:t>
+            </w:r>
           </w:p>
         </w:tc>
         <w:tc>
@@ -4936,6 +6432,14 @@
                 <w:szCs w:val="24"/>
               </w:rPr>
             </w:pPr>
+            <w:r>
+              <w:rPr>
+                <w:rFonts w:ascii="Times New Roman" w:hAnsi="Times New Roman" w:cs="Times New Roman"/>
+                <w:sz w:val="24"/>
+                <w:szCs w:val="24"/>
+              </w:rPr>
+              <w:t>Внутренний поток</w:t>
+            </w:r>
           </w:p>
         </w:tc>
         <w:tc>
@@ -4958,6 +6462,14 @@
                 <w:szCs w:val="24"/>
               </w:rPr>
             </w:pPr>
+            <w:r>
+              <w:rPr>
+                <w:rFonts w:ascii="Times New Roman" w:hAnsi="Times New Roman" w:cs="Times New Roman"/>
+                <w:sz w:val="24"/>
+                <w:szCs w:val="24"/>
+              </w:rPr>
+              <w:t>Нормы расхода материалов</w:t>
+            </w:r>
           </w:p>
         </w:tc>
         <w:tc>
@@ -5013,6 +6525,16 @@
                 <w:szCs w:val="24"/>
               </w:rPr>
             </w:pPr>
+            <w:r>
+              <w:rPr>
+                <w:rFonts w:ascii="Times New Roman" w:hAnsi="Times New Roman" w:cs="Times New Roman"/>
+                <w:bCs/>
+                <w:sz w:val="24"/>
+                <w:szCs w:val="24"/>
+              </w:rPr>
+              <w:lastRenderedPageBreak/>
+              <w:t>Вход</w:t>
+            </w:r>
           </w:p>
         </w:tc>
         <w:tc>
@@ -5035,6 +6557,14 @@
                 <w:szCs w:val="24"/>
               </w:rPr>
             </w:pPr>
+            <w:r>
+              <w:rPr>
+                <w:rFonts w:ascii="Times New Roman" w:hAnsi="Times New Roman" w:cs="Times New Roman"/>
+                <w:sz w:val="24"/>
+                <w:szCs w:val="24"/>
+              </w:rPr>
+              <w:t>Нормы расхода материалов</w:t>
+            </w:r>
           </w:p>
         </w:tc>
         <w:tc>
@@ -5091,6 +6621,14 @@
                 <w:szCs w:val="24"/>
               </w:rPr>
             </w:pPr>
+            <w:r>
+              <w:rPr>
+                <w:rFonts w:ascii="Times New Roman" w:hAnsi="Times New Roman" w:cs="Times New Roman"/>
+                <w:sz w:val="24"/>
+                <w:szCs w:val="24"/>
+              </w:rPr>
+              <w:t>Выход</w:t>
+            </w:r>
           </w:p>
         </w:tc>
         <w:tc>
@@ -5113,6 +6651,14 @@
                 <w:szCs w:val="24"/>
               </w:rPr>
             </w:pPr>
+            <w:r>
+              <w:rPr>
+                <w:rFonts w:ascii="Times New Roman" w:hAnsi="Times New Roman" w:cs="Times New Roman"/>
+                <w:sz w:val="24"/>
+                <w:szCs w:val="24"/>
+              </w:rPr>
+              <w:t>Плановые заказы</w:t>
+            </w:r>
           </w:p>
         </w:tc>
         <w:tc>
@@ -5168,6 +6714,14 @@
                 <w:szCs w:val="24"/>
               </w:rPr>
             </w:pPr>
+            <w:r>
+              <w:rPr>
+                <w:rFonts w:ascii="Times New Roman" w:hAnsi="Times New Roman" w:cs="Times New Roman"/>
+                <w:sz w:val="24"/>
+                <w:szCs w:val="24"/>
+              </w:rPr>
+              <w:t>Внутренний поток</w:t>
+            </w:r>
           </w:p>
         </w:tc>
         <w:tc>
@@ -5188,6 +6742,14 @@
                 <w:szCs w:val="24"/>
               </w:rPr>
             </w:pPr>
+            <w:r>
+              <w:rPr>
+                <w:rFonts w:ascii="Times New Roman" w:hAnsi="Times New Roman" w:cs="Times New Roman"/>
+                <w:sz w:val="24"/>
+                <w:szCs w:val="24"/>
+              </w:rPr>
+              <w:t>Плановые заказы</w:t>
+            </w:r>
           </w:p>
         </w:tc>
         <w:tc>
@@ -5244,6 +6806,15 @@
                 <w:szCs w:val="24"/>
               </w:rPr>
             </w:pPr>
+            <w:r>
+              <w:rPr>
+                <w:rFonts w:ascii="Times New Roman" w:hAnsi="Times New Roman" w:cs="Times New Roman"/>
+                <w:bCs/>
+                <w:sz w:val="24"/>
+                <w:szCs w:val="24"/>
+              </w:rPr>
+              <w:t>Вход</w:t>
+            </w:r>
           </w:p>
         </w:tc>
         <w:tc>
@@ -5264,6 +6835,14 @@
                 <w:szCs w:val="24"/>
               </w:rPr>
             </w:pPr>
+            <w:r>
+              <w:rPr>
+                <w:rFonts w:ascii="Times New Roman" w:hAnsi="Times New Roman" w:cs="Times New Roman"/>
+                <w:sz w:val="24"/>
+                <w:szCs w:val="24"/>
+              </w:rPr>
+              <w:t>Плановые заказы</w:t>
+            </w:r>
           </w:p>
         </w:tc>
         <w:tc>
@@ -5320,6 +6899,14 @@
                 <w:szCs w:val="24"/>
               </w:rPr>
             </w:pPr>
+            <w:r>
+              <w:rPr>
+                <w:rFonts w:ascii="Times New Roman" w:hAnsi="Times New Roman" w:cs="Times New Roman"/>
+                <w:sz w:val="24"/>
+                <w:szCs w:val="24"/>
+              </w:rPr>
+              <w:t>Выход</w:t>
+            </w:r>
           </w:p>
         </w:tc>
         <w:tc>
@@ -5340,6 +6927,14 @@
                 <w:szCs w:val="24"/>
               </w:rPr>
             </w:pPr>
+            <w:r>
+              <w:rPr>
+                <w:rFonts w:ascii="Times New Roman" w:hAnsi="Times New Roman" w:cs="Times New Roman"/>
+                <w:sz w:val="24"/>
+                <w:szCs w:val="24"/>
+              </w:rPr>
+              <w:t>Производственные заказы</w:t>
+            </w:r>
           </w:p>
         </w:tc>
         <w:tc>
@@ -5396,6 +6991,14 @@
                 <w:szCs w:val="24"/>
               </w:rPr>
             </w:pPr>
+            <w:r>
+              <w:rPr>
+                <w:rFonts w:ascii="Times New Roman" w:hAnsi="Times New Roman" w:cs="Times New Roman"/>
+                <w:sz w:val="24"/>
+                <w:szCs w:val="24"/>
+              </w:rPr>
+              <w:t>Внутренний поток</w:t>
+            </w:r>
           </w:p>
         </w:tc>
         <w:tc>
@@ -5416,6 +7019,14 @@
                 <w:szCs w:val="24"/>
               </w:rPr>
             </w:pPr>
+            <w:r>
+              <w:rPr>
+                <w:rFonts w:ascii="Times New Roman" w:hAnsi="Times New Roman" w:cs="Times New Roman"/>
+                <w:sz w:val="24"/>
+                <w:szCs w:val="24"/>
+              </w:rPr>
+              <w:t>Производственные заказы</w:t>
+            </w:r>
           </w:p>
         </w:tc>
         <w:tc>
@@ -5473,6 +7084,15 @@
                 <w:szCs w:val="24"/>
               </w:rPr>
             </w:pPr>
+            <w:r>
+              <w:rPr>
+                <w:rFonts w:ascii="Times New Roman" w:hAnsi="Times New Roman" w:cs="Times New Roman"/>
+                <w:bCs/>
+                <w:sz w:val="24"/>
+                <w:szCs w:val="24"/>
+              </w:rPr>
+              <w:t>Вход</w:t>
+            </w:r>
           </w:p>
         </w:tc>
         <w:tc>
@@ -5493,6 +7113,14 @@
                 <w:szCs w:val="24"/>
               </w:rPr>
             </w:pPr>
+            <w:r>
+              <w:rPr>
+                <w:rFonts w:ascii="Times New Roman" w:hAnsi="Times New Roman" w:cs="Times New Roman"/>
+                <w:sz w:val="24"/>
+                <w:szCs w:val="24"/>
+              </w:rPr>
+              <w:t>Производственные заказы</w:t>
+            </w:r>
           </w:p>
         </w:tc>
         <w:tc>
@@ -5550,6 +7178,14 @@
                 <w:szCs w:val="24"/>
               </w:rPr>
             </w:pPr>
+            <w:r>
+              <w:rPr>
+                <w:rFonts w:ascii="Times New Roman" w:hAnsi="Times New Roman" w:cs="Times New Roman"/>
+                <w:sz w:val="24"/>
+                <w:szCs w:val="24"/>
+              </w:rPr>
+              <w:t>Выход</w:t>
+            </w:r>
           </w:p>
         </w:tc>
         <w:tc>
@@ -5570,6 +7206,14 @@
                 <w:szCs w:val="24"/>
               </w:rPr>
             </w:pPr>
+            <w:r>
+              <w:rPr>
+                <w:rFonts w:ascii="Times New Roman" w:hAnsi="Times New Roman" w:cs="Times New Roman"/>
+                <w:sz w:val="24"/>
+                <w:szCs w:val="24"/>
+              </w:rPr>
+              <w:t>Нормативные потребности по заказам</w:t>
+            </w:r>
           </w:p>
         </w:tc>
         <w:tc>
@@ -5627,6 +7271,14 @@
                 <w:szCs w:val="24"/>
               </w:rPr>
             </w:pPr>
+            <w:r>
+              <w:rPr>
+                <w:rFonts w:ascii="Times New Roman" w:hAnsi="Times New Roman" w:cs="Times New Roman"/>
+                <w:sz w:val="24"/>
+                <w:szCs w:val="24"/>
+              </w:rPr>
+              <w:t>Внутренний поток</w:t>
+            </w:r>
           </w:p>
         </w:tc>
         <w:tc>
@@ -5647,6 +7299,14 @@
                 <w:szCs w:val="24"/>
               </w:rPr>
             </w:pPr>
+            <w:r>
+              <w:rPr>
+                <w:rFonts w:ascii="Times New Roman" w:hAnsi="Times New Roman" w:cs="Times New Roman"/>
+                <w:sz w:val="24"/>
+                <w:szCs w:val="24"/>
+              </w:rPr>
+              <w:t>Нормативные потребности по заказам</w:t>
+            </w:r>
           </w:p>
         </w:tc>
         <w:tc>
@@ -5704,6 +7364,15 @@
                 <w:szCs w:val="24"/>
               </w:rPr>
             </w:pPr>
+            <w:r>
+              <w:rPr>
+                <w:rFonts w:ascii="Times New Roman" w:hAnsi="Times New Roman" w:cs="Times New Roman"/>
+                <w:bCs/>
+                <w:sz w:val="24"/>
+                <w:szCs w:val="24"/>
+              </w:rPr>
+              <w:t>Вход</w:t>
+            </w:r>
           </w:p>
         </w:tc>
         <w:tc>
@@ -5724,6 +7393,14 @@
                 <w:szCs w:val="24"/>
               </w:rPr>
             </w:pPr>
+            <w:r>
+              <w:rPr>
+                <w:rFonts w:ascii="Times New Roman" w:hAnsi="Times New Roman" w:cs="Times New Roman"/>
+                <w:sz w:val="24"/>
+                <w:szCs w:val="24"/>
+              </w:rPr>
+              <w:t>Нормативные потребности по заказам</w:t>
+            </w:r>
           </w:p>
         </w:tc>
         <w:tc>
@@ -5781,6 +7458,14 @@
                 <w:szCs w:val="24"/>
               </w:rPr>
             </w:pPr>
+            <w:r>
+              <w:rPr>
+                <w:rFonts w:ascii="Times New Roman" w:hAnsi="Times New Roman" w:cs="Times New Roman"/>
+                <w:sz w:val="24"/>
+                <w:szCs w:val="24"/>
+              </w:rPr>
+              <w:t>Выход</w:t>
+            </w:r>
           </w:p>
         </w:tc>
         <w:tc>
@@ -5801,6 +7486,14 @@
                 <w:szCs w:val="24"/>
               </w:rPr>
             </w:pPr>
+            <w:r>
+              <w:rPr>
+                <w:rFonts w:ascii="Times New Roman" w:hAnsi="Times New Roman" w:cs="Times New Roman"/>
+                <w:sz w:val="24"/>
+                <w:szCs w:val="24"/>
+              </w:rPr>
+              <w:t>Перспективный производственный план</w:t>
+            </w:r>
           </w:p>
         </w:tc>
         <w:tc>
@@ -5821,6 +7514,911 @@
               <w:rPr>
                 <w:rFonts w:ascii="Times New Roman" w:hAnsi="Times New Roman" w:cs="Times New Roman"/>
                 <w:b/>
+                <w:sz w:val="24"/>
+                <w:szCs w:val="24"/>
+              </w:rPr>
+            </w:pPr>
+            <w:r>
+              <w:rPr>
+                <w:rFonts w:ascii="Times New Roman" w:hAnsi="Times New Roman" w:cs="Times New Roman"/>
+                <w:sz w:val="24"/>
+                <w:szCs w:val="24"/>
+              </w:rPr>
+              <w:t>информационный</w:t>
+            </w:r>
+          </w:p>
+        </w:tc>
+      </w:tr>
+      <w:tr>
+        <w:tc>
+          <w:tcPr>
+            <w:tcW w:w="3114" w:type="dxa"/>
+            <w:tcBorders>
+              <w:top w:val="single" w:sz="4" w:space="0" w:color="auto"/>
+              <w:left w:val="single" w:sz="4" w:space="0" w:color="auto"/>
+              <w:bottom w:val="single" w:sz="4" w:space="0" w:color="auto"/>
+              <w:right w:val="single" w:sz="4" w:space="0" w:color="auto"/>
+            </w:tcBorders>
+          </w:tcPr>
+          <w:p>
+            <w:pPr>
+              <w:spacing w:line="360" w:lineRule="auto"/>
+              <w:jc w:val="both"/>
+              <w:rPr>
+                <w:rFonts w:ascii="Times New Roman" w:hAnsi="Times New Roman" w:cs="Times New Roman"/>
+                <w:b/>
+                <w:sz w:val="24"/>
+                <w:szCs w:val="24"/>
+              </w:rPr>
+            </w:pPr>
+            <w:r>
+              <w:rPr>
+                <w:rFonts w:ascii="Times New Roman" w:hAnsi="Times New Roman" w:cs="Times New Roman"/>
+                <w:sz w:val="24"/>
+                <w:szCs w:val="24"/>
+              </w:rPr>
+              <w:t>Внутренний поток</w:t>
+            </w:r>
+          </w:p>
+        </w:tc>
+        <w:tc>
+          <w:tcPr>
+            <w:tcW w:w="3115" w:type="dxa"/>
+            <w:tcBorders>
+              <w:top w:val="single" w:sz="4" w:space="0" w:color="auto"/>
+              <w:left w:val="single" w:sz="4" w:space="0" w:color="auto"/>
+              <w:bottom w:val="single" w:sz="4" w:space="0" w:color="auto"/>
+              <w:right w:val="single" w:sz="4" w:space="0" w:color="auto"/>
+            </w:tcBorders>
+          </w:tcPr>
+          <w:p>
+            <w:pPr>
+              <w:rPr>
+                <w:rFonts w:ascii="Times New Roman" w:hAnsi="Times New Roman" w:cs="Times New Roman"/>
+                <w:sz w:val="24"/>
+                <w:szCs w:val="24"/>
+              </w:rPr>
+            </w:pPr>
+            <w:r>
+              <w:rPr>
+                <w:rFonts w:ascii="Times New Roman" w:hAnsi="Times New Roman" w:cs="Times New Roman"/>
+                <w:sz w:val="24"/>
+                <w:szCs w:val="24"/>
+              </w:rPr>
+              <w:t>Перспективный производственный план</w:t>
+            </w:r>
+          </w:p>
+        </w:tc>
+        <w:tc>
+          <w:tcPr>
+            <w:tcW w:w="3115" w:type="dxa"/>
+            <w:tcBorders>
+              <w:top w:val="single" w:sz="4" w:space="0" w:color="auto"/>
+              <w:left w:val="single" w:sz="4" w:space="0" w:color="auto"/>
+              <w:bottom w:val="single" w:sz="4" w:space="0" w:color="auto"/>
+              <w:right w:val="single" w:sz="4" w:space="0" w:color="auto"/>
+            </w:tcBorders>
+          </w:tcPr>
+          <w:p>
+            <w:pPr>
+              <w:spacing w:line="360" w:lineRule="auto"/>
+              <w:jc w:val="both"/>
+              <w:rPr>
+                <w:rFonts w:ascii="Times New Roman" w:hAnsi="Times New Roman" w:cs="Times New Roman"/>
+                <w:sz w:val="24"/>
+                <w:szCs w:val="24"/>
+              </w:rPr>
+            </w:pPr>
+            <w:r>
+              <w:rPr>
+                <w:rFonts w:ascii="Times New Roman" w:hAnsi="Times New Roman" w:cs="Times New Roman"/>
+                <w:sz w:val="24"/>
+                <w:szCs w:val="24"/>
+              </w:rPr>
+              <w:t>информационный</w:t>
+            </w:r>
+          </w:p>
+        </w:tc>
+      </w:tr>
+      <w:tr>
+        <w:tc>
+          <w:tcPr>
+            <w:tcW w:w="3114" w:type="dxa"/>
+            <w:tcBorders>
+              <w:top w:val="single" w:sz="4" w:space="0" w:color="auto"/>
+              <w:left w:val="single" w:sz="4" w:space="0" w:color="auto"/>
+              <w:bottom w:val="single" w:sz="4" w:space="0" w:color="auto"/>
+              <w:right w:val="single" w:sz="4" w:space="0" w:color="auto"/>
+            </w:tcBorders>
+          </w:tcPr>
+          <w:p>
+            <w:pPr>
+              <w:spacing w:line="360" w:lineRule="auto"/>
+              <w:jc w:val="both"/>
+              <w:rPr>
+                <w:rFonts w:ascii="Times New Roman" w:hAnsi="Times New Roman" w:cs="Times New Roman"/>
+                <w:b/>
+                <w:sz w:val="24"/>
+                <w:szCs w:val="24"/>
+              </w:rPr>
+            </w:pPr>
+            <w:r>
+              <w:rPr>
+                <w:rFonts w:ascii="Times New Roman" w:hAnsi="Times New Roman" w:cs="Times New Roman"/>
+                <w:bCs/>
+                <w:sz w:val="24"/>
+                <w:szCs w:val="24"/>
+              </w:rPr>
+              <w:t>Вход</w:t>
+            </w:r>
+          </w:p>
+        </w:tc>
+        <w:tc>
+          <w:tcPr>
+            <w:tcW w:w="3115" w:type="dxa"/>
+            <w:tcBorders>
+              <w:top w:val="single" w:sz="4" w:space="0" w:color="auto"/>
+              <w:left w:val="single" w:sz="4" w:space="0" w:color="auto"/>
+              <w:bottom w:val="single" w:sz="4" w:space="0" w:color="auto"/>
+              <w:right w:val="single" w:sz="4" w:space="0" w:color="auto"/>
+            </w:tcBorders>
+          </w:tcPr>
+          <w:p>
+            <w:pPr>
+              <w:rPr>
+                <w:rFonts w:ascii="Times New Roman" w:hAnsi="Times New Roman" w:cs="Times New Roman"/>
+                <w:sz w:val="24"/>
+                <w:szCs w:val="24"/>
+              </w:rPr>
+            </w:pPr>
+            <w:r>
+              <w:rPr>
+                <w:rFonts w:ascii="Times New Roman" w:hAnsi="Times New Roman" w:cs="Times New Roman"/>
+                <w:sz w:val="24"/>
+                <w:szCs w:val="24"/>
+              </w:rPr>
+              <w:t>Перспективный производственный план</w:t>
+            </w:r>
+          </w:p>
+        </w:tc>
+        <w:tc>
+          <w:tcPr>
+            <w:tcW w:w="3115" w:type="dxa"/>
+            <w:tcBorders>
+              <w:top w:val="single" w:sz="4" w:space="0" w:color="auto"/>
+              <w:left w:val="single" w:sz="4" w:space="0" w:color="auto"/>
+              <w:bottom w:val="single" w:sz="4" w:space="0" w:color="auto"/>
+              <w:right w:val="single" w:sz="4" w:space="0" w:color="auto"/>
+            </w:tcBorders>
+          </w:tcPr>
+          <w:p>
+            <w:pPr>
+              <w:spacing w:line="360" w:lineRule="auto"/>
+              <w:jc w:val="both"/>
+              <w:rPr>
+                <w:rFonts w:ascii="Times New Roman" w:hAnsi="Times New Roman" w:cs="Times New Roman"/>
+                <w:sz w:val="24"/>
+                <w:szCs w:val="24"/>
+              </w:rPr>
+            </w:pPr>
+            <w:r>
+              <w:rPr>
+                <w:rFonts w:ascii="Times New Roman" w:hAnsi="Times New Roman" w:cs="Times New Roman"/>
+                <w:sz w:val="24"/>
+                <w:szCs w:val="24"/>
+              </w:rPr>
+              <w:t>информационный</w:t>
+            </w:r>
+          </w:p>
+        </w:tc>
+      </w:tr>
+      <w:tr>
+        <w:tc>
+          <w:tcPr>
+            <w:tcW w:w="3114" w:type="dxa"/>
+            <w:tcBorders>
+              <w:top w:val="single" w:sz="4" w:space="0" w:color="auto"/>
+              <w:left w:val="single" w:sz="4" w:space="0" w:color="auto"/>
+              <w:bottom w:val="single" w:sz="4" w:space="0" w:color="auto"/>
+              <w:right w:val="single" w:sz="4" w:space="0" w:color="auto"/>
+            </w:tcBorders>
+          </w:tcPr>
+          <w:p>
+            <w:pPr>
+              <w:spacing w:line="360" w:lineRule="auto"/>
+              <w:jc w:val="both"/>
+              <w:rPr>
+                <w:rFonts w:ascii="Times New Roman" w:hAnsi="Times New Roman" w:cs="Times New Roman"/>
+                <w:bCs/>
+                <w:sz w:val="24"/>
+                <w:szCs w:val="24"/>
+              </w:rPr>
+            </w:pPr>
+            <w:r>
+              <w:rPr>
+                <w:rFonts w:ascii="Times New Roman" w:hAnsi="Times New Roman" w:cs="Times New Roman"/>
+                <w:sz w:val="24"/>
+                <w:szCs w:val="24"/>
+              </w:rPr>
+              <w:t>Выход</w:t>
+            </w:r>
+          </w:p>
+        </w:tc>
+        <w:tc>
+          <w:tcPr>
+            <w:tcW w:w="3115" w:type="dxa"/>
+            <w:tcBorders>
+              <w:top w:val="single" w:sz="4" w:space="0" w:color="auto"/>
+              <w:left w:val="single" w:sz="4" w:space="0" w:color="auto"/>
+              <w:bottom w:val="single" w:sz="4" w:space="0" w:color="auto"/>
+              <w:right w:val="single" w:sz="4" w:space="0" w:color="auto"/>
+            </w:tcBorders>
+          </w:tcPr>
+          <w:p>
+            <w:pPr>
+              <w:rPr>
+                <w:rFonts w:ascii="Times New Roman" w:hAnsi="Times New Roman" w:cs="Times New Roman"/>
+                <w:sz w:val="24"/>
+                <w:szCs w:val="24"/>
+              </w:rPr>
+            </w:pPr>
+            <w:r>
+              <w:rPr>
+                <w:rFonts w:ascii="Times New Roman" w:hAnsi="Times New Roman" w:cs="Times New Roman"/>
+                <w:sz w:val="24"/>
+                <w:szCs w:val="24"/>
+              </w:rPr>
+              <w:t>Главный календарный план</w:t>
+            </w:r>
+          </w:p>
+        </w:tc>
+        <w:tc>
+          <w:tcPr>
+            <w:tcW w:w="3115" w:type="dxa"/>
+            <w:tcBorders>
+              <w:top w:val="single" w:sz="4" w:space="0" w:color="auto"/>
+              <w:left w:val="single" w:sz="4" w:space="0" w:color="auto"/>
+              <w:bottom w:val="single" w:sz="4" w:space="0" w:color="auto"/>
+              <w:right w:val="single" w:sz="4" w:space="0" w:color="auto"/>
+            </w:tcBorders>
+          </w:tcPr>
+          <w:p>
+            <w:pPr>
+              <w:spacing w:line="360" w:lineRule="auto"/>
+              <w:jc w:val="both"/>
+              <w:rPr>
+                <w:rFonts w:ascii="Times New Roman" w:hAnsi="Times New Roman" w:cs="Times New Roman"/>
+                <w:sz w:val="24"/>
+                <w:szCs w:val="24"/>
+              </w:rPr>
+            </w:pPr>
+          </w:p>
+        </w:tc>
+      </w:tr>
+      <w:tr>
+        <w:tc>
+          <w:tcPr>
+            <w:tcW w:w="3114" w:type="dxa"/>
+            <w:tcBorders>
+              <w:top w:val="single" w:sz="4" w:space="0" w:color="auto"/>
+              <w:left w:val="single" w:sz="4" w:space="0" w:color="auto"/>
+              <w:bottom w:val="single" w:sz="4" w:space="0" w:color="auto"/>
+              <w:right w:val="single" w:sz="4" w:space="0" w:color="auto"/>
+            </w:tcBorders>
+          </w:tcPr>
+          <w:p>
+            <w:pPr>
+              <w:spacing w:line="360" w:lineRule="auto"/>
+              <w:jc w:val="both"/>
+              <w:rPr>
+                <w:rFonts w:ascii="Times New Roman" w:hAnsi="Times New Roman" w:cs="Times New Roman"/>
+                <w:b/>
+                <w:sz w:val="24"/>
+                <w:szCs w:val="24"/>
+              </w:rPr>
+            </w:pPr>
+            <w:r>
+              <w:rPr>
+                <w:rFonts w:ascii="Times New Roman" w:hAnsi="Times New Roman" w:cs="Times New Roman"/>
+                <w:sz w:val="24"/>
+                <w:szCs w:val="24"/>
+              </w:rPr>
+              <w:t>Внутренний поток</w:t>
+            </w:r>
+          </w:p>
+        </w:tc>
+        <w:tc>
+          <w:tcPr>
+            <w:tcW w:w="3115" w:type="dxa"/>
+            <w:tcBorders>
+              <w:top w:val="single" w:sz="4" w:space="0" w:color="auto"/>
+              <w:left w:val="single" w:sz="4" w:space="0" w:color="auto"/>
+              <w:bottom w:val="single" w:sz="4" w:space="0" w:color="auto"/>
+              <w:right w:val="single" w:sz="4" w:space="0" w:color="auto"/>
+            </w:tcBorders>
+          </w:tcPr>
+          <w:p>
+            <w:pPr>
+              <w:rPr>
+                <w:rFonts w:ascii="Times New Roman" w:hAnsi="Times New Roman" w:cs="Times New Roman"/>
+                <w:sz w:val="24"/>
+                <w:szCs w:val="24"/>
+              </w:rPr>
+            </w:pPr>
+            <w:r>
+              <w:rPr>
+                <w:rFonts w:ascii="Times New Roman" w:hAnsi="Times New Roman" w:cs="Times New Roman"/>
+                <w:sz w:val="24"/>
+                <w:szCs w:val="24"/>
+              </w:rPr>
+              <w:t>Главный календарный план</w:t>
+            </w:r>
+          </w:p>
+        </w:tc>
+        <w:tc>
+          <w:tcPr>
+            <w:tcW w:w="3115" w:type="dxa"/>
+            <w:tcBorders>
+              <w:top w:val="single" w:sz="4" w:space="0" w:color="auto"/>
+              <w:left w:val="single" w:sz="4" w:space="0" w:color="auto"/>
+              <w:bottom w:val="single" w:sz="4" w:space="0" w:color="auto"/>
+              <w:right w:val="single" w:sz="4" w:space="0" w:color="auto"/>
+            </w:tcBorders>
+          </w:tcPr>
+          <w:p>
+            <w:pPr>
+              <w:spacing w:line="360" w:lineRule="auto"/>
+              <w:jc w:val="both"/>
+              <w:rPr>
+                <w:rFonts w:ascii="Times New Roman" w:hAnsi="Times New Roman" w:cs="Times New Roman"/>
+                <w:sz w:val="24"/>
+                <w:szCs w:val="24"/>
+              </w:rPr>
+            </w:pPr>
+            <w:r>
+              <w:rPr>
+                <w:rFonts w:ascii="Times New Roman" w:hAnsi="Times New Roman" w:cs="Times New Roman"/>
+                <w:sz w:val="24"/>
+                <w:szCs w:val="24"/>
+              </w:rPr>
+              <w:t>информационный</w:t>
+            </w:r>
+          </w:p>
+        </w:tc>
+      </w:tr>
+      <w:tr>
+        <w:tc>
+          <w:tcPr>
+            <w:tcW w:w="3114" w:type="dxa"/>
+            <w:tcBorders>
+              <w:top w:val="single" w:sz="4" w:space="0" w:color="auto"/>
+              <w:left w:val="single" w:sz="4" w:space="0" w:color="auto"/>
+              <w:bottom w:val="single" w:sz="4" w:space="0" w:color="auto"/>
+              <w:right w:val="single" w:sz="4" w:space="0" w:color="auto"/>
+            </w:tcBorders>
+          </w:tcPr>
+          <w:p>
+            <w:pPr>
+              <w:spacing w:line="360" w:lineRule="auto"/>
+              <w:jc w:val="both"/>
+              <w:rPr>
+                <w:rFonts w:ascii="Times New Roman" w:hAnsi="Times New Roman" w:cs="Times New Roman"/>
+                <w:b/>
+                <w:sz w:val="24"/>
+                <w:szCs w:val="24"/>
+              </w:rPr>
+            </w:pPr>
+            <w:r>
+              <w:rPr>
+                <w:rFonts w:ascii="Times New Roman" w:hAnsi="Times New Roman" w:cs="Times New Roman"/>
+                <w:bCs/>
+                <w:sz w:val="24"/>
+                <w:szCs w:val="24"/>
+              </w:rPr>
+              <w:t>Вход</w:t>
+            </w:r>
+          </w:p>
+        </w:tc>
+        <w:tc>
+          <w:tcPr>
+            <w:tcW w:w="3115" w:type="dxa"/>
+            <w:tcBorders>
+              <w:top w:val="single" w:sz="4" w:space="0" w:color="auto"/>
+              <w:left w:val="single" w:sz="4" w:space="0" w:color="auto"/>
+              <w:bottom w:val="single" w:sz="4" w:space="0" w:color="auto"/>
+              <w:right w:val="single" w:sz="4" w:space="0" w:color="auto"/>
+            </w:tcBorders>
+          </w:tcPr>
+          <w:p>
+            <w:pPr>
+              <w:rPr>
+                <w:rFonts w:ascii="Times New Roman" w:hAnsi="Times New Roman" w:cs="Times New Roman"/>
+                <w:sz w:val="24"/>
+                <w:szCs w:val="24"/>
+              </w:rPr>
+            </w:pPr>
+            <w:r>
+              <w:rPr>
+                <w:rFonts w:ascii="Times New Roman" w:hAnsi="Times New Roman" w:cs="Times New Roman"/>
+                <w:sz w:val="24"/>
+                <w:szCs w:val="24"/>
+              </w:rPr>
+              <w:t>Главный календарный план</w:t>
+            </w:r>
+          </w:p>
+        </w:tc>
+        <w:tc>
+          <w:tcPr>
+            <w:tcW w:w="3115" w:type="dxa"/>
+            <w:tcBorders>
+              <w:top w:val="single" w:sz="4" w:space="0" w:color="auto"/>
+              <w:left w:val="single" w:sz="4" w:space="0" w:color="auto"/>
+              <w:bottom w:val="single" w:sz="4" w:space="0" w:color="auto"/>
+              <w:right w:val="single" w:sz="4" w:space="0" w:color="auto"/>
+            </w:tcBorders>
+          </w:tcPr>
+          <w:p>
+            <w:pPr>
+              <w:spacing w:line="360" w:lineRule="auto"/>
+              <w:jc w:val="both"/>
+              <w:rPr>
+                <w:rFonts w:ascii="Times New Roman" w:hAnsi="Times New Roman" w:cs="Times New Roman"/>
+                <w:sz w:val="24"/>
+                <w:szCs w:val="24"/>
+              </w:rPr>
+            </w:pPr>
+            <w:r>
+              <w:rPr>
+                <w:rFonts w:ascii="Times New Roman" w:hAnsi="Times New Roman" w:cs="Times New Roman"/>
+                <w:sz w:val="24"/>
+                <w:szCs w:val="24"/>
+              </w:rPr>
+              <w:t>информационный</w:t>
+            </w:r>
+          </w:p>
+        </w:tc>
+      </w:tr>
+      <w:tr>
+        <w:tc>
+          <w:tcPr>
+            <w:tcW w:w="3114" w:type="dxa"/>
+            <w:tcBorders>
+              <w:top w:val="single" w:sz="4" w:space="0" w:color="auto"/>
+              <w:left w:val="single" w:sz="4" w:space="0" w:color="auto"/>
+              <w:bottom w:val="single" w:sz="4" w:space="0" w:color="auto"/>
+              <w:right w:val="single" w:sz="4" w:space="0" w:color="auto"/>
+            </w:tcBorders>
+          </w:tcPr>
+          <w:p>
+            <w:pPr>
+              <w:spacing w:line="360" w:lineRule="auto"/>
+              <w:jc w:val="both"/>
+              <w:rPr>
+                <w:rFonts w:ascii="Times New Roman" w:hAnsi="Times New Roman" w:cs="Times New Roman"/>
+                <w:b/>
+                <w:sz w:val="24"/>
+                <w:szCs w:val="24"/>
+              </w:rPr>
+            </w:pPr>
+            <w:r>
+              <w:rPr>
+                <w:rFonts w:ascii="Times New Roman" w:hAnsi="Times New Roman" w:cs="Times New Roman"/>
+                <w:sz w:val="24"/>
+                <w:szCs w:val="24"/>
+              </w:rPr>
+              <w:t>Выход</w:t>
+            </w:r>
+          </w:p>
+        </w:tc>
+        <w:tc>
+          <w:tcPr>
+            <w:tcW w:w="3115" w:type="dxa"/>
+            <w:tcBorders>
+              <w:top w:val="single" w:sz="4" w:space="0" w:color="auto"/>
+              <w:left w:val="single" w:sz="4" w:space="0" w:color="auto"/>
+              <w:bottom w:val="single" w:sz="4" w:space="0" w:color="auto"/>
+              <w:right w:val="single" w:sz="4" w:space="0" w:color="auto"/>
+            </w:tcBorders>
+          </w:tcPr>
+          <w:p>
+            <w:pPr>
+              <w:rPr>
+                <w:rFonts w:ascii="Times New Roman" w:hAnsi="Times New Roman" w:cs="Times New Roman"/>
+                <w:sz w:val="24"/>
+                <w:szCs w:val="24"/>
+              </w:rPr>
+            </w:pPr>
+            <w:r>
+              <w:rPr>
+                <w:rFonts w:ascii="Times New Roman" w:hAnsi="Times New Roman" w:cs="Times New Roman"/>
+                <w:sz w:val="24"/>
+                <w:szCs w:val="24"/>
+              </w:rPr>
+              <w:t>Номенклатурный производственный план на месяц</w:t>
+            </w:r>
+          </w:p>
+        </w:tc>
+        <w:tc>
+          <w:tcPr>
+            <w:tcW w:w="3115" w:type="dxa"/>
+            <w:tcBorders>
+              <w:top w:val="single" w:sz="4" w:space="0" w:color="auto"/>
+              <w:left w:val="single" w:sz="4" w:space="0" w:color="auto"/>
+              <w:bottom w:val="single" w:sz="4" w:space="0" w:color="auto"/>
+              <w:right w:val="single" w:sz="4" w:space="0" w:color="auto"/>
+            </w:tcBorders>
+          </w:tcPr>
+          <w:p>
+            <w:pPr>
+              <w:spacing w:line="360" w:lineRule="auto"/>
+              <w:jc w:val="both"/>
+              <w:rPr>
+                <w:rFonts w:ascii="Times New Roman" w:hAnsi="Times New Roman" w:cs="Times New Roman"/>
+                <w:sz w:val="24"/>
+                <w:szCs w:val="24"/>
+              </w:rPr>
+            </w:pPr>
+            <w:r>
+              <w:rPr>
+                <w:rFonts w:ascii="Times New Roman" w:hAnsi="Times New Roman" w:cs="Times New Roman"/>
+                <w:sz w:val="24"/>
+                <w:szCs w:val="24"/>
+              </w:rPr>
+              <w:t>информационный</w:t>
+            </w:r>
+          </w:p>
+        </w:tc>
+      </w:tr>
+      <w:tr>
+        <w:tc>
+          <w:tcPr>
+            <w:tcW w:w="3114" w:type="dxa"/>
+            <w:tcBorders>
+              <w:top w:val="single" w:sz="4" w:space="0" w:color="auto"/>
+              <w:left w:val="single" w:sz="4" w:space="0" w:color="auto"/>
+              <w:bottom w:val="single" w:sz="4" w:space="0" w:color="auto"/>
+              <w:right w:val="single" w:sz="4" w:space="0" w:color="auto"/>
+            </w:tcBorders>
+          </w:tcPr>
+          <w:p>
+            <w:pPr>
+              <w:spacing w:line="360" w:lineRule="auto"/>
+              <w:jc w:val="both"/>
+              <w:rPr>
+                <w:rFonts w:ascii="Times New Roman" w:hAnsi="Times New Roman" w:cs="Times New Roman"/>
+                <w:b/>
+                <w:sz w:val="24"/>
+                <w:szCs w:val="24"/>
+              </w:rPr>
+            </w:pPr>
+            <w:r>
+              <w:rPr>
+                <w:rFonts w:ascii="Times New Roman" w:hAnsi="Times New Roman" w:cs="Times New Roman"/>
+                <w:sz w:val="24"/>
+                <w:szCs w:val="24"/>
+              </w:rPr>
+              <w:t>Внутренний поток</w:t>
+            </w:r>
+          </w:p>
+        </w:tc>
+        <w:tc>
+          <w:tcPr>
+            <w:tcW w:w="3115" w:type="dxa"/>
+            <w:tcBorders>
+              <w:top w:val="single" w:sz="4" w:space="0" w:color="auto"/>
+              <w:left w:val="single" w:sz="4" w:space="0" w:color="auto"/>
+              <w:bottom w:val="single" w:sz="4" w:space="0" w:color="auto"/>
+              <w:right w:val="single" w:sz="4" w:space="0" w:color="auto"/>
+            </w:tcBorders>
+          </w:tcPr>
+          <w:p>
+            <w:pPr>
+              <w:rPr>
+                <w:rFonts w:ascii="Times New Roman" w:hAnsi="Times New Roman" w:cs="Times New Roman"/>
+                <w:sz w:val="24"/>
+                <w:szCs w:val="24"/>
+              </w:rPr>
+            </w:pPr>
+            <w:r>
+              <w:rPr>
+                <w:rFonts w:ascii="Times New Roman" w:hAnsi="Times New Roman" w:cs="Times New Roman"/>
+                <w:sz w:val="24"/>
+                <w:szCs w:val="24"/>
+              </w:rPr>
+              <w:t>Номенклатурный производственный план на месяц</w:t>
+            </w:r>
+          </w:p>
+        </w:tc>
+        <w:tc>
+          <w:tcPr>
+            <w:tcW w:w="3115" w:type="dxa"/>
+            <w:tcBorders>
+              <w:top w:val="single" w:sz="4" w:space="0" w:color="auto"/>
+              <w:left w:val="single" w:sz="4" w:space="0" w:color="auto"/>
+              <w:bottom w:val="single" w:sz="4" w:space="0" w:color="auto"/>
+              <w:right w:val="single" w:sz="4" w:space="0" w:color="auto"/>
+            </w:tcBorders>
+          </w:tcPr>
+          <w:p>
+            <w:pPr>
+              <w:spacing w:line="360" w:lineRule="auto"/>
+              <w:jc w:val="both"/>
+              <w:rPr>
+                <w:rFonts w:ascii="Times New Roman" w:hAnsi="Times New Roman" w:cs="Times New Roman"/>
+                <w:sz w:val="24"/>
+                <w:szCs w:val="24"/>
+              </w:rPr>
+            </w:pPr>
+            <w:r>
+              <w:rPr>
+                <w:rFonts w:ascii="Times New Roman" w:hAnsi="Times New Roman" w:cs="Times New Roman"/>
+                <w:sz w:val="24"/>
+                <w:szCs w:val="24"/>
+              </w:rPr>
+              <w:t>информационный</w:t>
+            </w:r>
+          </w:p>
+        </w:tc>
+      </w:tr>
+      <w:tr>
+        <w:tc>
+          <w:tcPr>
+            <w:tcW w:w="3114" w:type="dxa"/>
+            <w:tcBorders>
+              <w:top w:val="single" w:sz="4" w:space="0" w:color="auto"/>
+              <w:left w:val="single" w:sz="4" w:space="0" w:color="auto"/>
+              <w:bottom w:val="single" w:sz="4" w:space="0" w:color="auto"/>
+              <w:right w:val="single" w:sz="4" w:space="0" w:color="auto"/>
+            </w:tcBorders>
+          </w:tcPr>
+          <w:p>
+            <w:pPr>
+              <w:spacing w:line="360" w:lineRule="auto"/>
+              <w:jc w:val="both"/>
+              <w:rPr>
+                <w:rFonts w:ascii="Times New Roman" w:hAnsi="Times New Roman" w:cs="Times New Roman"/>
+                <w:b/>
+                <w:sz w:val="24"/>
+                <w:szCs w:val="24"/>
+              </w:rPr>
+            </w:pPr>
+            <w:r>
+              <w:rPr>
+                <w:rFonts w:ascii="Times New Roman" w:hAnsi="Times New Roman" w:cs="Times New Roman"/>
+                <w:bCs/>
+                <w:sz w:val="24"/>
+                <w:szCs w:val="24"/>
+              </w:rPr>
+              <w:t>Вход</w:t>
+            </w:r>
+          </w:p>
+        </w:tc>
+        <w:tc>
+          <w:tcPr>
+            <w:tcW w:w="3115" w:type="dxa"/>
+            <w:tcBorders>
+              <w:top w:val="single" w:sz="4" w:space="0" w:color="auto"/>
+              <w:left w:val="single" w:sz="4" w:space="0" w:color="auto"/>
+              <w:bottom w:val="single" w:sz="4" w:space="0" w:color="auto"/>
+              <w:right w:val="single" w:sz="4" w:space="0" w:color="auto"/>
+            </w:tcBorders>
+          </w:tcPr>
+          <w:p>
+            <w:pPr>
+              <w:rPr>
+                <w:rFonts w:ascii="Times New Roman" w:hAnsi="Times New Roman" w:cs="Times New Roman"/>
+                <w:sz w:val="24"/>
+                <w:szCs w:val="24"/>
+              </w:rPr>
+            </w:pPr>
+            <w:r>
+              <w:rPr>
+                <w:rFonts w:ascii="Times New Roman" w:hAnsi="Times New Roman" w:cs="Times New Roman"/>
+                <w:sz w:val="24"/>
+                <w:szCs w:val="24"/>
+              </w:rPr>
+              <w:t>Номенклатурный производственный план на месяц</w:t>
+            </w:r>
+          </w:p>
+        </w:tc>
+        <w:tc>
+          <w:tcPr>
+            <w:tcW w:w="3115" w:type="dxa"/>
+            <w:tcBorders>
+              <w:top w:val="single" w:sz="4" w:space="0" w:color="auto"/>
+              <w:left w:val="single" w:sz="4" w:space="0" w:color="auto"/>
+              <w:bottom w:val="single" w:sz="4" w:space="0" w:color="auto"/>
+              <w:right w:val="single" w:sz="4" w:space="0" w:color="auto"/>
+            </w:tcBorders>
+          </w:tcPr>
+          <w:p>
+            <w:pPr>
+              <w:spacing w:line="360" w:lineRule="auto"/>
+              <w:jc w:val="both"/>
+              <w:rPr>
+                <w:rFonts w:ascii="Times New Roman" w:hAnsi="Times New Roman" w:cs="Times New Roman"/>
+                <w:sz w:val="24"/>
+                <w:szCs w:val="24"/>
+              </w:rPr>
+            </w:pPr>
+            <w:r>
+              <w:rPr>
+                <w:rFonts w:ascii="Times New Roman" w:hAnsi="Times New Roman" w:cs="Times New Roman"/>
+                <w:sz w:val="24"/>
+                <w:szCs w:val="24"/>
+              </w:rPr>
+              <w:t>информационный</w:t>
+            </w:r>
+          </w:p>
+        </w:tc>
+      </w:tr>
+      <w:tr>
+        <w:tc>
+          <w:tcPr>
+            <w:tcW w:w="3114" w:type="dxa"/>
+            <w:tcBorders>
+              <w:top w:val="single" w:sz="4" w:space="0" w:color="auto"/>
+              <w:left w:val="single" w:sz="4" w:space="0" w:color="auto"/>
+              <w:bottom w:val="single" w:sz="4" w:space="0" w:color="auto"/>
+              <w:right w:val="single" w:sz="4" w:space="0" w:color="auto"/>
+            </w:tcBorders>
+          </w:tcPr>
+          <w:p>
+            <w:pPr>
+              <w:spacing w:line="360" w:lineRule="auto"/>
+              <w:jc w:val="both"/>
+              <w:rPr>
+                <w:rFonts w:ascii="Times New Roman" w:hAnsi="Times New Roman" w:cs="Times New Roman"/>
+                <w:b/>
+                <w:sz w:val="24"/>
+                <w:szCs w:val="24"/>
+              </w:rPr>
+            </w:pPr>
+            <w:r>
+              <w:rPr>
+                <w:rFonts w:ascii="Times New Roman" w:hAnsi="Times New Roman" w:cs="Times New Roman"/>
+                <w:sz w:val="24"/>
+                <w:szCs w:val="24"/>
+              </w:rPr>
+              <w:t>Выход</w:t>
+            </w:r>
+          </w:p>
+        </w:tc>
+        <w:tc>
+          <w:tcPr>
+            <w:tcW w:w="3115" w:type="dxa"/>
+            <w:tcBorders>
+              <w:top w:val="single" w:sz="4" w:space="0" w:color="auto"/>
+              <w:left w:val="single" w:sz="4" w:space="0" w:color="auto"/>
+              <w:bottom w:val="single" w:sz="4" w:space="0" w:color="auto"/>
+              <w:right w:val="single" w:sz="4" w:space="0" w:color="auto"/>
+            </w:tcBorders>
+          </w:tcPr>
+          <w:p>
+            <w:pPr>
+              <w:rPr>
+                <w:rFonts w:ascii="Times New Roman" w:hAnsi="Times New Roman" w:cs="Times New Roman"/>
+                <w:sz w:val="24"/>
+                <w:szCs w:val="24"/>
+              </w:rPr>
+            </w:pPr>
+            <w:r>
+              <w:rPr>
+                <w:rFonts w:ascii="Times New Roman" w:hAnsi="Times New Roman" w:cs="Times New Roman"/>
+                <w:sz w:val="24"/>
+                <w:szCs w:val="24"/>
+              </w:rPr>
+              <w:t>Сводная трудоемкость по цехам на план</w:t>
+            </w:r>
+          </w:p>
+        </w:tc>
+        <w:tc>
+          <w:tcPr>
+            <w:tcW w:w="3115" w:type="dxa"/>
+            <w:tcBorders>
+              <w:top w:val="single" w:sz="4" w:space="0" w:color="auto"/>
+              <w:left w:val="single" w:sz="4" w:space="0" w:color="auto"/>
+              <w:bottom w:val="single" w:sz="4" w:space="0" w:color="auto"/>
+              <w:right w:val="single" w:sz="4" w:space="0" w:color="auto"/>
+            </w:tcBorders>
+          </w:tcPr>
+          <w:p>
+            <w:pPr>
+              <w:spacing w:line="360" w:lineRule="auto"/>
+              <w:jc w:val="both"/>
+              <w:rPr>
+                <w:rFonts w:ascii="Times New Roman" w:hAnsi="Times New Roman" w:cs="Times New Roman"/>
+                <w:sz w:val="24"/>
+                <w:szCs w:val="24"/>
+              </w:rPr>
+            </w:pPr>
+            <w:r>
+              <w:rPr>
+                <w:rFonts w:ascii="Times New Roman" w:hAnsi="Times New Roman" w:cs="Times New Roman"/>
+                <w:sz w:val="24"/>
+                <w:szCs w:val="24"/>
+              </w:rPr>
+              <w:t>информационный</w:t>
+            </w:r>
+          </w:p>
+        </w:tc>
+      </w:tr>
+      <w:tr>
+        <w:tc>
+          <w:tcPr>
+            <w:tcW w:w="3114" w:type="dxa"/>
+            <w:tcBorders>
+              <w:top w:val="single" w:sz="4" w:space="0" w:color="auto"/>
+              <w:left w:val="single" w:sz="4" w:space="0" w:color="auto"/>
+              <w:bottom w:val="single" w:sz="4" w:space="0" w:color="auto"/>
+              <w:right w:val="single" w:sz="4" w:space="0" w:color="auto"/>
+            </w:tcBorders>
+          </w:tcPr>
+          <w:p>
+            <w:pPr>
+              <w:spacing w:line="360" w:lineRule="auto"/>
+              <w:jc w:val="both"/>
+              <w:rPr>
+                <w:rFonts w:ascii="Times New Roman" w:hAnsi="Times New Roman" w:cs="Times New Roman"/>
+                <w:b/>
+                <w:sz w:val="24"/>
+                <w:szCs w:val="24"/>
+              </w:rPr>
+            </w:pPr>
+            <w:r>
+              <w:rPr>
+                <w:rFonts w:ascii="Times New Roman" w:hAnsi="Times New Roman" w:cs="Times New Roman"/>
+                <w:sz w:val="24"/>
+                <w:szCs w:val="24"/>
+              </w:rPr>
+              <w:t>Выход</w:t>
+            </w:r>
+          </w:p>
+        </w:tc>
+        <w:tc>
+          <w:tcPr>
+            <w:tcW w:w="3115" w:type="dxa"/>
+            <w:tcBorders>
+              <w:top w:val="single" w:sz="4" w:space="0" w:color="auto"/>
+              <w:left w:val="single" w:sz="4" w:space="0" w:color="auto"/>
+              <w:bottom w:val="single" w:sz="4" w:space="0" w:color="auto"/>
+              <w:right w:val="single" w:sz="4" w:space="0" w:color="auto"/>
+            </w:tcBorders>
+          </w:tcPr>
+          <w:p>
+            <w:pPr>
+              <w:rPr>
+                <w:rFonts w:ascii="Times New Roman" w:hAnsi="Times New Roman" w:cs="Times New Roman"/>
+                <w:sz w:val="24"/>
+                <w:szCs w:val="24"/>
+              </w:rPr>
+            </w:pPr>
+            <w:r>
+              <w:rPr>
+                <w:rFonts w:ascii="Times New Roman" w:hAnsi="Times New Roman" w:cs="Times New Roman"/>
+                <w:sz w:val="24"/>
+                <w:szCs w:val="24"/>
+              </w:rPr>
+              <w:t>Сводная потребность в материалах по цехам</w:t>
+            </w:r>
+          </w:p>
+        </w:tc>
+        <w:tc>
+          <w:tcPr>
+            <w:tcW w:w="3115" w:type="dxa"/>
+            <w:tcBorders>
+              <w:top w:val="single" w:sz="4" w:space="0" w:color="auto"/>
+              <w:left w:val="single" w:sz="4" w:space="0" w:color="auto"/>
+              <w:bottom w:val="single" w:sz="4" w:space="0" w:color="auto"/>
+              <w:right w:val="single" w:sz="4" w:space="0" w:color="auto"/>
+            </w:tcBorders>
+          </w:tcPr>
+          <w:p>
+            <w:pPr>
+              <w:spacing w:line="360" w:lineRule="auto"/>
+              <w:jc w:val="both"/>
+              <w:rPr>
+                <w:rFonts w:ascii="Times New Roman" w:hAnsi="Times New Roman" w:cs="Times New Roman"/>
                 <w:sz w:val="24"/>
                 <w:szCs w:val="24"/>
               </w:rPr>
@@ -5879,21 +8477,57 @@
           <w:bCs/>
           <w:lang w:eastAsia="zh-CN" w:bidi="hi-IN"/>
         </w:rPr>
-        <w:t xml:space="preserve">В результате выполнения практической работы были </w:t>
+        <w:t xml:space="preserve">В результате выполнения практической работы </w:t>
       </w:r>
       <w:r>
         <w:rPr>
           <w:bCs/>
           <w:lang w:eastAsia="zh-CN" w:bidi="hi-IN"/>
         </w:rPr>
-        <w:t xml:space="preserve">выявлены и исправлены </w:t>
+        <w:t xml:space="preserve">было </w:t>
       </w:r>
       <w:r>
         <w:rPr>
-          <w:bCs/>
           <w:lang w:eastAsia="zh-CN" w:bidi="hi-IN"/>
         </w:rPr>
-        <w:t>семантические и логические ошибки в построении функциональной диаграммы</w:t>
+        <w:t>п</w:t>
+      </w:r>
+      <w:r>
+        <w:rPr>
+          <w:lang w:eastAsia="zh-CN" w:bidi="hi-IN"/>
+        </w:rPr>
+        <w:t>остро</w:t>
+      </w:r>
+      <w:r>
+        <w:rPr>
+          <w:lang w:eastAsia="zh-CN" w:bidi="hi-IN"/>
+        </w:rPr>
+        <w:t>ено</w:t>
+      </w:r>
+      <w:r>
+        <w:rPr>
+          <w:lang w:eastAsia="zh-CN" w:bidi="hi-IN"/>
+        </w:rPr>
+        <w:t xml:space="preserve"> дерево узлов процесса</w:t>
+      </w:r>
+      <w:r>
+        <w:rPr>
+          <w:lang w:eastAsia="zh-CN" w:bidi="hi-IN"/>
+        </w:rPr>
+        <w:t xml:space="preserve">, а также проведено </w:t>
+      </w:r>
+      <w:r>
+        <w:rPr>
+          <w:lang w:eastAsia="zh-CN" w:bidi="hi-IN"/>
+        </w:rPr>
+        <w:t xml:space="preserve">ознакомление с функциональными возможностями программного обеспечения по созданию бизнес-моделей </w:t>
+      </w:r>
+      <w:r>
+        <w:rPr>
+          <w:lang w:eastAsia="zh-CN" w:bidi="hi-IN"/>
+        </w:rPr>
+        <w:lastRenderedPageBreak/>
+        <w:t>(процессов, осуществляемых различными сотрудниками и отделами организаций (предприятий, учреждений)) в методологии IDEF0</w:t>
       </w:r>
       <w:r>
         <w:rPr>

</xml_diff>